<commit_message>
depolyment documentation - linux version added
</commit_message>
<xml_diff>
--- a/Documentation/Deployment_documentation.docx
+++ b/Documentation/Deployment_documentation.docx
@@ -22,8 +22,51 @@
       </w:r>
     </w:p>
     <w:p>
-      <w:r>
-        <w:t>Copy whole solution to “C:/temp/wwwroot” (create wwwroot folder if it does not exist)</w:t>
+      <w:pPr>
+        <w:rPr>
+          <w:b/>
+          <w:sz w:val="40"/>
+          <w:szCs w:val="40"/>
+          <w:u w:val="single"/>
+        </w:rPr>
+      </w:pPr>
+      <w:r>
+        <w:rPr>
+          <w:b/>
+          <w:sz w:val="40"/>
+          <w:szCs w:val="40"/>
+          <w:u w:val="single"/>
+        </w:rPr>
+        <w:t>Windows</w:t>
+      </w:r>
+    </w:p>
+    <w:p>
+      <w:r>
+        <w:t>Copy whole solution to “C</w:t>
+      </w:r>
+      <w:proofErr w:type="gramStart"/>
+      <w:r>
+        <w:t>:/</w:t>
+      </w:r>
+      <w:proofErr w:type="gramEnd"/>
+      <w:r>
+        <w:t>temp/</w:t>
+      </w:r>
+      <w:proofErr w:type="spellStart"/>
+      <w:r>
+        <w:t>wwwroot</w:t>
+      </w:r>
+      <w:proofErr w:type="spellEnd"/>
+      <w:r>
+        <w:t xml:space="preserve">” (create </w:t>
+      </w:r>
+      <w:proofErr w:type="spellStart"/>
+      <w:r>
+        <w:t>wwwroot</w:t>
+      </w:r>
+      <w:proofErr w:type="spellEnd"/>
+      <w:r>
+        <w:t xml:space="preserve"> folder if it does not exist)</w:t>
       </w:r>
     </w:p>
     <w:p>
@@ -109,7 +152,46 @@
         </w:numPr>
       </w:pPr>
       <w:r>
-        <w:t>Select “measurement.ckp” or “code_reader.ckp”</w:t>
+        <w:t>Select “</w:t>
+      </w:r>
+      <w:proofErr w:type="spellStart"/>
+      <w:r>
+        <w:t>measurement.ckp</w:t>
+      </w:r>
+      <w:proofErr w:type="spellEnd"/>
+      <w:r>
+        <w:t>” or “</w:t>
+      </w:r>
+      <w:proofErr w:type="spellStart"/>
+      <w:r>
+        <w:t>code_reader.ckp</w:t>
+      </w:r>
+      <w:proofErr w:type="spellEnd"/>
+      <w:r>
+        <w:t>”</w:t>
+      </w:r>
+      <w:r>
+        <w:t xml:space="preserve"> (Do note this 2 </w:t>
+      </w:r>
+      <w:proofErr w:type="spellStart"/>
+      <w:r>
+        <w:t>ckp</w:t>
+      </w:r>
+      <w:proofErr w:type="spellEnd"/>
+      <w:r>
+        <w:t xml:space="preserve"> file for </w:t>
+      </w:r>
+      <w:r>
+        <w:t>windows</w:t>
+      </w:r>
+      <w:r>
+        <w:t xml:space="preserve"> as it contains pre-set setting for </w:t>
+      </w:r>
+      <w:r>
+        <w:t>windows</w:t>
+      </w:r>
+      <w:r>
+        <w:t>)</w:t>
       </w:r>
     </w:p>
     <w:p>
@@ -170,7 +252,15 @@
     <w:p>
       <w:r>
         <w:lastRenderedPageBreak/>
-        <w:t>Select “Options”, “Application parameters”, “ProgramControl”</w:t>
+        <w:t>Select “Options”, “Application parameters”, “</w:t>
+      </w:r>
+      <w:proofErr w:type="spellStart"/>
+      <w:r>
+        <w:t>ProgramControl</w:t>
+      </w:r>
+      <w:proofErr w:type="spellEnd"/>
+      <w:r>
+        <w:t>”</w:t>
       </w:r>
     </w:p>
     <w:p>
@@ -182,10 +272,16 @@
         </w:numPr>
       </w:pPr>
       <w:r>
-        <w:t xml:space="preserve">Enable “Ini”,”TCP”, “UDP” and “Web server” by setting “Enabled” to “1”. </w:t>
-      </w:r>
-      <w:bookmarkStart w:id="0" w:name="_GoBack"/>
-      <w:bookmarkEnd w:id="0"/>
+        <w:t>Enable “</w:t>
+      </w:r>
+      <w:proofErr w:type="spellStart"/>
+      <w:r>
+        <w:t>Ini</w:t>
+      </w:r>
+      <w:proofErr w:type="spellEnd"/>
+      <w:r>
+        <w:t xml:space="preserve">”,”TCP”, “UDP” and “Web server” by setting “Enabled” to “1”. </w:t>
+      </w:r>
     </w:p>
     <w:p>
       <w:r>
@@ -281,7 +377,15 @@
         </w:numPr>
       </w:pPr>
       <w:r>
-        <w:t xml:space="preserve">File Path for wwwroot folder to </w:t>
+        <w:t xml:space="preserve">File Path for </w:t>
+      </w:r>
+      <w:proofErr w:type="spellStart"/>
+      <w:r>
+        <w:t>wwwroot</w:t>
+      </w:r>
+      <w:proofErr w:type="spellEnd"/>
+      <w:r>
+        <w:t xml:space="preserve"> folder to </w:t>
       </w:r>
       <w:r>
         <w:rPr>
@@ -364,7 +468,21 @@
           <w:rPr>
             <w:rStyle w:val="Hyperlink"/>
           </w:rPr>
-          <w:t>http://&lt;your ip address&gt;:8080/index.htm</w:t>
+          <w:t xml:space="preserve">http://&lt;your </w:t>
+        </w:r>
+        <w:proofErr w:type="spellStart"/>
+        <w:r>
+          <w:rPr>
+            <w:rStyle w:val="Hyperlink"/>
+          </w:rPr>
+          <w:t>ip</w:t>
+        </w:r>
+        <w:proofErr w:type="spellEnd"/>
+        <w:r>
+          <w:rPr>
+            <w:rStyle w:val="Hyperlink"/>
+          </w:rPr>
+          <w:t xml:space="preserve"> address&gt;:8080/index.htm</w:t>
         </w:r>
       </w:hyperlink>
       <w:r>
@@ -435,7 +553,15 @@
       </w:pPr>
       <w:r>
         <w:lastRenderedPageBreak/>
-        <w:t>In order for the web to load images from the evo 3 applications. Image transfer must set accordingly. By having this setting, this will allow it to upload images to a cache folder call “snapshot” and the web will retrieve images from that cache folder.</w:t>
+        <w:t xml:space="preserve">In order for the web to load images from the </w:t>
+      </w:r>
+      <w:proofErr w:type="spellStart"/>
+      <w:r>
+        <w:t>evo</w:t>
+      </w:r>
+      <w:proofErr w:type="spellEnd"/>
+      <w:r>
+        <w:t xml:space="preserve"> 3 applications. Image transfer must set accordingly. By having this setting, this will allow it to upload images to a cache folder call “snapshot” and the web will retrieve images from that cache folder.</w:t>
       </w:r>
     </w:p>
     <w:p>
@@ -491,7 +617,2518 @@
         </w:drawing>
       </w:r>
     </w:p>
-    <w:p/>
+    <w:p>
+      <w:r>
+        <w:br w:type="page"/>
+      </w:r>
+    </w:p>
+    <w:p>
+      <w:pPr>
+        <w:ind w:left="360"/>
+      </w:pPr>
+      <w:r>
+        <w:lastRenderedPageBreak/>
+        <w:t>Make sure all the INI tools were set to “</w:t>
+      </w:r>
+      <w:r>
+        <w:t>C:/temp/</w:t>
+      </w:r>
+      <w:proofErr w:type="spellStart"/>
+      <w:r>
+        <w:t>wwwroot</w:t>
+      </w:r>
+      <w:proofErr w:type="spellEnd"/>
+      <w:r>
+        <w:t>/cfg.ini</w:t>
+      </w:r>
+      <w:r>
+        <w:t>”</w:t>
+      </w:r>
+    </w:p>
+    <w:p>
+      <w:pPr>
+        <w:ind w:left="360"/>
+      </w:pPr>
+      <w:r>
+        <w:t>Apply the following settings for all INI tools:</w:t>
+      </w:r>
+    </w:p>
+    <w:p>
+      <w:pPr>
+        <w:pStyle w:val="ListParagraph"/>
+        <w:numPr>
+          <w:ilvl w:val="0"/>
+          <w:numId w:val="1"/>
+        </w:numPr>
+      </w:pPr>
+      <w:r>
+        <w:t>Set “Section name” to “cam1”</w:t>
+      </w:r>
+    </w:p>
+    <w:p>
+      <w:pPr>
+        <w:pStyle w:val="ListParagraph"/>
+        <w:numPr>
+          <w:ilvl w:val="0"/>
+          <w:numId w:val="1"/>
+        </w:numPr>
+      </w:pPr>
+      <w:r>
+        <w:t>Set “Entry name” to “result1”</w:t>
+      </w:r>
+    </w:p>
+    <w:p>
+      <w:pPr>
+        <w:pStyle w:val="ListParagraph"/>
+        <w:numPr>
+          <w:ilvl w:val="0"/>
+          <w:numId w:val="1"/>
+        </w:numPr>
+      </w:pPr>
+      <w:r>
+        <w:t>Set “Write data type” to “value”, “from pick-up list”</w:t>
+      </w:r>
+    </w:p>
+    <w:p>
+      <w:pPr>
+        <w:pStyle w:val="ListParagraph"/>
+        <w:numPr>
+          <w:ilvl w:val="0"/>
+          <w:numId w:val="1"/>
+        </w:numPr>
+      </w:pPr>
+      <w:r>
+        <w:t>Set “Selection” by pointing to the tools which wants to write to file “cfg.ini”</w:t>
+      </w:r>
+    </w:p>
+    <w:p>
+      <w:pPr>
+        <w:ind w:left="360"/>
+      </w:pPr>
+      <w:r>
+        <w:rPr>
+          <w:noProof/>
+          <w:lang w:eastAsia="en-SG"/>
+        </w:rPr>
+        <mc:AlternateContent>
+          <mc:Choice Requires="wps">
+            <w:drawing>
+              <wp:anchor distT="0" distB="0" distL="114300" distR="114300" simplePos="0" relativeHeight="251667456" behindDoc="0" locked="0" layoutInCell="1" allowOverlap="1" wp14:anchorId="779A4D00" wp14:editId="7588E5DE">
+                <wp:simplePos x="0" y="0"/>
+                <wp:positionH relativeFrom="column">
+                  <wp:posOffset>1524000</wp:posOffset>
+                </wp:positionH>
+                <wp:positionV relativeFrom="paragraph">
+                  <wp:posOffset>90170</wp:posOffset>
+                </wp:positionV>
+                <wp:extent cx="1504950" cy="2266950"/>
+                <wp:effectExtent l="0" t="0" r="19050" b="19050"/>
+                <wp:wrapNone/>
+                <wp:docPr id="17" name="Rectangle 17"/>
+                <wp:cNvGraphicFramePr/>
+                <a:graphic xmlns:a="http://schemas.openxmlformats.org/drawingml/2006/main">
+                  <a:graphicData uri="http://schemas.microsoft.com/office/word/2010/wordprocessingShape">
+                    <wps:wsp>
+                      <wps:cNvSpPr/>
+                      <wps:spPr>
+                        <a:xfrm>
+                          <a:off x="0" y="0"/>
+                          <a:ext cx="1504950" cy="2266950"/>
+                        </a:xfrm>
+                        <a:prstGeom prst="rect">
+                          <a:avLst/>
+                        </a:prstGeom>
+                        <a:noFill/>
+                        <a:ln>
+                          <a:solidFill>
+                            <a:srgbClr val="FF0000"/>
+                          </a:solidFill>
+                        </a:ln>
+                      </wps:spPr>
+                      <wps:style>
+                        <a:lnRef idx="2">
+                          <a:schemeClr val="accent1">
+                            <a:shade val="50000"/>
+                          </a:schemeClr>
+                        </a:lnRef>
+                        <a:fillRef idx="1">
+                          <a:schemeClr val="accent1"/>
+                        </a:fillRef>
+                        <a:effectRef idx="0">
+                          <a:schemeClr val="accent1"/>
+                        </a:effectRef>
+                        <a:fontRef idx="minor">
+                          <a:schemeClr val="lt1"/>
+                        </a:fontRef>
+                      </wps:style>
+                      <wps:bodyPr rot="0" spcFirstLastPara="0" vertOverflow="overflow" horzOverflow="overflow" vert="horz" wrap="square" lIns="91440" tIns="45720" rIns="91440" bIns="45720" numCol="1" spcCol="0" rtlCol="0" fromWordArt="0" anchor="ctr" anchorCtr="0" forceAA="0" compatLnSpc="1">
+                        <a:prstTxWarp prst="textNoShape">
+                          <a:avLst/>
+                        </a:prstTxWarp>
+                        <a:noAutofit/>
+                      </wps:bodyPr>
+                    </wps:wsp>
+                  </a:graphicData>
+                </a:graphic>
+                <wp14:sizeRelH relativeFrom="margin">
+                  <wp14:pctWidth>0</wp14:pctWidth>
+                </wp14:sizeRelH>
+                <wp14:sizeRelV relativeFrom="margin">
+                  <wp14:pctHeight>0</wp14:pctHeight>
+                </wp14:sizeRelV>
+              </wp:anchor>
+            </w:drawing>
+          </mc:Choice>
+          <mc:Fallback>
+            <w:pict>
+              <v:rect id="Rectangle 17" o:spid="_x0000_s1026" style="position:absolute;margin-left:120pt;margin-top:7.1pt;width:118.5pt;height:178.5pt;z-index:251667456;visibility:visible;mso-wrap-style:square;mso-width-percent:0;mso-height-percent:0;mso-wrap-distance-left:9pt;mso-wrap-distance-top:0;mso-wrap-distance-right:9pt;mso-wrap-distance-bottom:0;mso-position-horizontal:absolute;mso-position-horizontal-relative:text;mso-position-vertical:absolute;mso-position-vertical-relative:text;mso-width-percent:0;mso-height-percent:0;mso-width-relative:margin;mso-height-relative:margin;v-text-anchor:middle" o:gfxdata="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" filled="f" strokecolor="red" strokeweight="2pt"/>
+            </w:pict>
+          </mc:Fallback>
+        </mc:AlternateContent>
+      </w:r>
+      <w:r>
+        <w:rPr>
+          <w:noProof/>
+          <w:lang w:eastAsia="en-SG"/>
+        </w:rPr>
+        <w:drawing>
+          <wp:inline distT="0" distB="0" distL="0" distR="0" wp14:anchorId="0D33C2DC" wp14:editId="15C72F11">
+            <wp:extent cx="3887906" cy="2457450"/>
+            <wp:effectExtent l="0" t="0" r="0" b="0"/>
+            <wp:docPr id="11" name="Picture 11"/>
+            <wp:cNvGraphicFramePr>
+              <a:graphicFrameLocks xmlns:a="http://schemas.openxmlformats.org/drawingml/2006/main" noChangeAspect="1"/>
+            </wp:cNvGraphicFramePr>
+            <a:graphic xmlns:a="http://schemas.openxmlformats.org/drawingml/2006/main">
+              <a:graphicData uri="http://schemas.openxmlformats.org/drawingml/2006/picture">
+                <pic:pic xmlns:pic="http://schemas.openxmlformats.org/drawingml/2006/picture">
+                  <pic:nvPicPr>
+                    <pic:cNvPr id="0" name=""/>
+                    <pic:cNvPicPr/>
+                  </pic:nvPicPr>
+                  <pic:blipFill rotWithShape="1">
+                    <a:blip r:embed="rId12"/>
+                    <a:srcRect l="16449" t="52756" r="64381" b="25690"/>
+                    <a:stretch/>
+                  </pic:blipFill>
+                  <pic:spPr bwMode="auto">
+                    <a:xfrm>
+                      <a:off x="0" y="0"/>
+                      <a:ext cx="3893343" cy="2460887"/>
+                    </a:xfrm>
+                    <a:prstGeom prst="rect">
+                      <a:avLst/>
+                    </a:prstGeom>
+                    <a:ln>
+                      <a:noFill/>
+                    </a:ln>
+                    <a:extLst>
+                      <a:ext uri="{53640926-AAD7-44D8-BBD7-CCE9431645EC}">
+                        <a14:shadowObscured xmlns:a14="http://schemas.microsoft.com/office/drawing/2010/main"/>
+                      </a:ext>
+                    </a:extLst>
+                  </pic:spPr>
+                </pic:pic>
+              </a:graphicData>
+            </a:graphic>
+          </wp:inline>
+        </w:drawing>
+      </w:r>
+    </w:p>
+    <w:p>
+      <w:pPr>
+        <w:ind w:left="360"/>
+      </w:pPr>
+      <w:r>
+        <w:rPr>
+          <w:noProof/>
+          <w:lang w:eastAsia="en-SG"/>
+        </w:rPr>
+        <mc:AlternateContent>
+          <mc:Choice Requires="wps">
+            <w:drawing>
+              <wp:anchor distT="0" distB="0" distL="114300" distR="114300" simplePos="0" relativeHeight="251665408" behindDoc="0" locked="0" layoutInCell="1" allowOverlap="1" wp14:anchorId="71B6D1B4" wp14:editId="0D97E506">
+                <wp:simplePos x="0" y="0"/>
+                <wp:positionH relativeFrom="column">
+                  <wp:posOffset>1095375</wp:posOffset>
+                </wp:positionH>
+                <wp:positionV relativeFrom="paragraph">
+                  <wp:posOffset>2071370</wp:posOffset>
+                </wp:positionV>
+                <wp:extent cx="1581150" cy="695325"/>
+                <wp:effectExtent l="0" t="0" r="19050" b="28575"/>
+                <wp:wrapNone/>
+                <wp:docPr id="16" name="Rectangle 16"/>
+                <wp:cNvGraphicFramePr/>
+                <a:graphic xmlns:a="http://schemas.openxmlformats.org/drawingml/2006/main">
+                  <a:graphicData uri="http://schemas.microsoft.com/office/word/2010/wordprocessingShape">
+                    <wps:wsp>
+                      <wps:cNvSpPr/>
+                      <wps:spPr>
+                        <a:xfrm>
+                          <a:off x="0" y="0"/>
+                          <a:ext cx="1581150" cy="695325"/>
+                        </a:xfrm>
+                        <a:prstGeom prst="rect">
+                          <a:avLst/>
+                        </a:prstGeom>
+                        <a:noFill/>
+                        <a:ln>
+                          <a:solidFill>
+                            <a:srgbClr val="FF0000"/>
+                          </a:solidFill>
+                        </a:ln>
+                      </wps:spPr>
+                      <wps:style>
+                        <a:lnRef idx="2">
+                          <a:schemeClr val="accent1">
+                            <a:shade val="50000"/>
+                          </a:schemeClr>
+                        </a:lnRef>
+                        <a:fillRef idx="1">
+                          <a:schemeClr val="accent1"/>
+                        </a:fillRef>
+                        <a:effectRef idx="0">
+                          <a:schemeClr val="accent1"/>
+                        </a:effectRef>
+                        <a:fontRef idx="minor">
+                          <a:schemeClr val="lt1"/>
+                        </a:fontRef>
+                      </wps:style>
+                      <wps:bodyPr rot="0" spcFirstLastPara="0" vertOverflow="overflow" horzOverflow="overflow" vert="horz" wrap="square" lIns="91440" tIns="45720" rIns="91440" bIns="45720" numCol="1" spcCol="0" rtlCol="0" fromWordArt="0" anchor="ctr" anchorCtr="0" forceAA="0" compatLnSpc="1">
+                        <a:prstTxWarp prst="textNoShape">
+                          <a:avLst/>
+                        </a:prstTxWarp>
+                        <a:noAutofit/>
+                      </wps:bodyPr>
+                    </wps:wsp>
+                  </a:graphicData>
+                </a:graphic>
+                <wp14:sizeRelH relativeFrom="margin">
+                  <wp14:pctWidth>0</wp14:pctWidth>
+                </wp14:sizeRelH>
+                <wp14:sizeRelV relativeFrom="margin">
+                  <wp14:pctHeight>0</wp14:pctHeight>
+                </wp14:sizeRelV>
+              </wp:anchor>
+            </w:drawing>
+          </mc:Choice>
+          <mc:Fallback>
+            <w:pict>
+              <v:rect id="Rectangle 16" o:spid="_x0000_s1026" style="position:absolute;margin-left:86.25pt;margin-top:163.1pt;width:124.5pt;height:54.75pt;z-index:251665408;visibility:visible;mso-wrap-style:square;mso-width-percent:0;mso-height-percent:0;mso-wrap-distance-left:9pt;mso-wrap-distance-top:0;mso-wrap-distance-right:9pt;mso-wrap-distance-bottom:0;mso-position-horizontal:absolute;mso-position-horizontal-relative:text;mso-position-vertical:absolute;mso-position-vertical-relative:text;mso-width-percent:0;mso-height-percent:0;mso-width-relative:margin;mso-height-relative:margin;v-text-anchor:middle" o:gfxdata="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" filled="f" strokecolor="red" strokeweight="2pt"/>
+            </w:pict>
+          </mc:Fallback>
+        </mc:AlternateContent>
+      </w:r>
+      <w:r>
+        <w:rPr>
+          <w:noProof/>
+          <w:lang w:eastAsia="en-SG"/>
+        </w:rPr>
+        <mc:AlternateContent>
+          <mc:Choice Requires="wps">
+            <w:drawing>
+              <wp:anchor distT="0" distB="0" distL="114300" distR="114300" simplePos="0" relativeHeight="251663360" behindDoc="0" locked="0" layoutInCell="1" allowOverlap="1" wp14:anchorId="4E8149DA" wp14:editId="50FB064A">
+                <wp:simplePos x="0" y="0"/>
+                <wp:positionH relativeFrom="column">
+                  <wp:posOffset>1095375</wp:posOffset>
+                </wp:positionH>
+                <wp:positionV relativeFrom="paragraph">
+                  <wp:posOffset>1763395</wp:posOffset>
+                </wp:positionV>
+                <wp:extent cx="1504950" cy="219075"/>
+                <wp:effectExtent l="0" t="0" r="19050" b="28575"/>
+                <wp:wrapNone/>
+                <wp:docPr id="15" name="Rectangle 15"/>
+                <wp:cNvGraphicFramePr/>
+                <a:graphic xmlns:a="http://schemas.openxmlformats.org/drawingml/2006/main">
+                  <a:graphicData uri="http://schemas.microsoft.com/office/word/2010/wordprocessingShape">
+                    <wps:wsp>
+                      <wps:cNvSpPr/>
+                      <wps:spPr>
+                        <a:xfrm>
+                          <a:off x="0" y="0"/>
+                          <a:ext cx="1504950" cy="219075"/>
+                        </a:xfrm>
+                        <a:prstGeom prst="rect">
+                          <a:avLst/>
+                        </a:prstGeom>
+                        <a:noFill/>
+                        <a:ln>
+                          <a:solidFill>
+                            <a:srgbClr val="FF0000"/>
+                          </a:solidFill>
+                        </a:ln>
+                      </wps:spPr>
+                      <wps:style>
+                        <a:lnRef idx="2">
+                          <a:schemeClr val="accent1">
+                            <a:shade val="50000"/>
+                          </a:schemeClr>
+                        </a:lnRef>
+                        <a:fillRef idx="1">
+                          <a:schemeClr val="accent1"/>
+                        </a:fillRef>
+                        <a:effectRef idx="0">
+                          <a:schemeClr val="accent1"/>
+                        </a:effectRef>
+                        <a:fontRef idx="minor">
+                          <a:schemeClr val="lt1"/>
+                        </a:fontRef>
+                      </wps:style>
+                      <wps:bodyPr rot="0" spcFirstLastPara="0" vertOverflow="overflow" horzOverflow="overflow" vert="horz" wrap="square" lIns="91440" tIns="45720" rIns="91440" bIns="45720" numCol="1" spcCol="0" rtlCol="0" fromWordArt="0" anchor="ctr" anchorCtr="0" forceAA="0" compatLnSpc="1">
+                        <a:prstTxWarp prst="textNoShape">
+                          <a:avLst/>
+                        </a:prstTxWarp>
+                        <a:noAutofit/>
+                      </wps:bodyPr>
+                    </wps:wsp>
+                  </a:graphicData>
+                </a:graphic>
+                <wp14:sizeRelH relativeFrom="margin">
+                  <wp14:pctWidth>0</wp14:pctWidth>
+                </wp14:sizeRelH>
+                <wp14:sizeRelV relativeFrom="margin">
+                  <wp14:pctHeight>0</wp14:pctHeight>
+                </wp14:sizeRelV>
+              </wp:anchor>
+            </w:drawing>
+          </mc:Choice>
+          <mc:Fallback>
+            <w:pict>
+              <v:rect id="Rectangle 15" o:spid="_x0000_s1026" style="position:absolute;margin-left:86.25pt;margin-top:138.85pt;width:118.5pt;height:17.25pt;z-index:251663360;visibility:visible;mso-wrap-style:square;mso-width-percent:0;mso-height-percent:0;mso-wrap-distance-left:9pt;mso-wrap-distance-top:0;mso-wrap-distance-right:9pt;mso-wrap-distance-bottom:0;mso-position-horizontal:absolute;mso-position-horizontal-relative:text;mso-position-vertical:absolute;mso-position-vertical-relative:text;mso-width-percent:0;mso-height-percent:0;mso-width-relative:margin;mso-height-relative:margin;v-text-anchor:middle" o:gfxdata="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" filled="f" strokecolor="red" strokeweight="2pt"/>
+            </w:pict>
+          </mc:Fallback>
+        </mc:AlternateContent>
+      </w:r>
+      <w:r>
+        <w:rPr>
+          <w:noProof/>
+          <w:lang w:eastAsia="en-SG"/>
+        </w:rPr>
+        <mc:AlternateContent>
+          <mc:Choice Requires="wps">
+            <w:drawing>
+              <wp:anchor distT="0" distB="0" distL="114300" distR="114300" simplePos="0" relativeHeight="251661312" behindDoc="0" locked="0" layoutInCell="1" allowOverlap="1" wp14:anchorId="7082416C" wp14:editId="5014CFA8">
+                <wp:simplePos x="0" y="0"/>
+                <wp:positionH relativeFrom="column">
+                  <wp:posOffset>1095375</wp:posOffset>
+                </wp:positionH>
+                <wp:positionV relativeFrom="paragraph">
+                  <wp:posOffset>1249045</wp:posOffset>
+                </wp:positionV>
+                <wp:extent cx="1504950" cy="219075"/>
+                <wp:effectExtent l="0" t="0" r="19050" b="28575"/>
+                <wp:wrapNone/>
+                <wp:docPr id="14" name="Rectangle 14"/>
+                <wp:cNvGraphicFramePr/>
+                <a:graphic xmlns:a="http://schemas.openxmlformats.org/drawingml/2006/main">
+                  <a:graphicData uri="http://schemas.microsoft.com/office/word/2010/wordprocessingShape">
+                    <wps:wsp>
+                      <wps:cNvSpPr/>
+                      <wps:spPr>
+                        <a:xfrm>
+                          <a:off x="0" y="0"/>
+                          <a:ext cx="1504950" cy="219075"/>
+                        </a:xfrm>
+                        <a:prstGeom prst="rect">
+                          <a:avLst/>
+                        </a:prstGeom>
+                        <a:noFill/>
+                        <a:ln>
+                          <a:solidFill>
+                            <a:srgbClr val="FF0000"/>
+                          </a:solidFill>
+                        </a:ln>
+                      </wps:spPr>
+                      <wps:style>
+                        <a:lnRef idx="2">
+                          <a:schemeClr val="accent1">
+                            <a:shade val="50000"/>
+                          </a:schemeClr>
+                        </a:lnRef>
+                        <a:fillRef idx="1">
+                          <a:schemeClr val="accent1"/>
+                        </a:fillRef>
+                        <a:effectRef idx="0">
+                          <a:schemeClr val="accent1"/>
+                        </a:effectRef>
+                        <a:fontRef idx="minor">
+                          <a:schemeClr val="lt1"/>
+                        </a:fontRef>
+                      </wps:style>
+                      <wps:bodyPr rot="0" spcFirstLastPara="0" vertOverflow="overflow" horzOverflow="overflow" vert="horz" wrap="square" lIns="91440" tIns="45720" rIns="91440" bIns="45720" numCol="1" spcCol="0" rtlCol="0" fromWordArt="0" anchor="ctr" anchorCtr="0" forceAA="0" compatLnSpc="1">
+                        <a:prstTxWarp prst="textNoShape">
+                          <a:avLst/>
+                        </a:prstTxWarp>
+                        <a:noAutofit/>
+                      </wps:bodyPr>
+                    </wps:wsp>
+                  </a:graphicData>
+                </a:graphic>
+                <wp14:sizeRelH relativeFrom="margin">
+                  <wp14:pctWidth>0</wp14:pctWidth>
+                </wp14:sizeRelH>
+                <wp14:sizeRelV relativeFrom="margin">
+                  <wp14:pctHeight>0</wp14:pctHeight>
+                </wp14:sizeRelV>
+              </wp:anchor>
+            </w:drawing>
+          </mc:Choice>
+          <mc:Fallback>
+            <w:pict>
+              <v:rect id="Rectangle 14" o:spid="_x0000_s1026" style="position:absolute;margin-left:86.25pt;margin-top:98.35pt;width:118.5pt;height:17.25pt;z-index:251661312;visibility:visible;mso-wrap-style:square;mso-width-percent:0;mso-height-percent:0;mso-wrap-distance-left:9pt;mso-wrap-distance-top:0;mso-wrap-distance-right:9pt;mso-wrap-distance-bottom:0;mso-position-horizontal:absolute;mso-position-horizontal-relative:text;mso-position-vertical:absolute;mso-position-vertical-relative:text;mso-width-percent:0;mso-height-percent:0;mso-width-relative:margin;mso-height-relative:margin;v-text-anchor:middle" o:gfxdata="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" filled="f" strokecolor="red" strokeweight="2pt"/>
+            </w:pict>
+          </mc:Fallback>
+        </mc:AlternateContent>
+      </w:r>
+      <w:r>
+        <w:rPr>
+          <w:noProof/>
+          <w:lang w:eastAsia="en-SG"/>
+        </w:rPr>
+        <mc:AlternateContent>
+          <mc:Choice Requires="wps">
+            <w:drawing>
+              <wp:anchor distT="0" distB="0" distL="114300" distR="114300" simplePos="0" relativeHeight="251659264" behindDoc="0" locked="0" layoutInCell="1" allowOverlap="1" wp14:anchorId="1EFDE242" wp14:editId="0CDDBC18">
+                <wp:simplePos x="0" y="0"/>
+                <wp:positionH relativeFrom="column">
+                  <wp:posOffset>409575</wp:posOffset>
+                </wp:positionH>
+                <wp:positionV relativeFrom="paragraph">
+                  <wp:posOffset>772795</wp:posOffset>
+                </wp:positionV>
+                <wp:extent cx="1504950" cy="219075"/>
+                <wp:effectExtent l="0" t="0" r="19050" b="28575"/>
+                <wp:wrapNone/>
+                <wp:docPr id="13" name="Rectangle 13"/>
+                <wp:cNvGraphicFramePr/>
+                <a:graphic xmlns:a="http://schemas.openxmlformats.org/drawingml/2006/main">
+                  <a:graphicData uri="http://schemas.microsoft.com/office/word/2010/wordprocessingShape">
+                    <wps:wsp>
+                      <wps:cNvSpPr/>
+                      <wps:spPr>
+                        <a:xfrm>
+                          <a:off x="0" y="0"/>
+                          <a:ext cx="1504950" cy="219075"/>
+                        </a:xfrm>
+                        <a:prstGeom prst="rect">
+                          <a:avLst/>
+                        </a:prstGeom>
+                        <a:noFill/>
+                        <a:ln>
+                          <a:solidFill>
+                            <a:srgbClr val="FF0000"/>
+                          </a:solidFill>
+                        </a:ln>
+                      </wps:spPr>
+                      <wps:style>
+                        <a:lnRef idx="2">
+                          <a:schemeClr val="accent1">
+                            <a:shade val="50000"/>
+                          </a:schemeClr>
+                        </a:lnRef>
+                        <a:fillRef idx="1">
+                          <a:schemeClr val="accent1"/>
+                        </a:fillRef>
+                        <a:effectRef idx="0">
+                          <a:schemeClr val="accent1"/>
+                        </a:effectRef>
+                        <a:fontRef idx="minor">
+                          <a:schemeClr val="lt1"/>
+                        </a:fontRef>
+                      </wps:style>
+                      <wps:bodyPr rot="0" spcFirstLastPara="0" vertOverflow="overflow" horzOverflow="overflow" vert="horz" wrap="square" lIns="91440" tIns="45720" rIns="91440" bIns="45720" numCol="1" spcCol="0" rtlCol="0" fromWordArt="0" anchor="ctr" anchorCtr="0" forceAA="0" compatLnSpc="1">
+                        <a:prstTxWarp prst="textNoShape">
+                          <a:avLst/>
+                        </a:prstTxWarp>
+                        <a:noAutofit/>
+                      </wps:bodyPr>
+                    </wps:wsp>
+                  </a:graphicData>
+                </a:graphic>
+                <wp14:sizeRelH relativeFrom="margin">
+                  <wp14:pctWidth>0</wp14:pctWidth>
+                </wp14:sizeRelH>
+                <wp14:sizeRelV relativeFrom="margin">
+                  <wp14:pctHeight>0</wp14:pctHeight>
+                </wp14:sizeRelV>
+              </wp:anchor>
+            </w:drawing>
+          </mc:Choice>
+          <mc:Fallback>
+            <w:pict>
+              <v:rect id="Rectangle 13" o:spid="_x0000_s1026" style="position:absolute;margin-left:32.25pt;margin-top:60.85pt;width:118.5pt;height:17.25pt;z-index:251659264;visibility:visible;mso-wrap-style:square;mso-width-percent:0;mso-height-percent:0;mso-wrap-distance-left:9pt;mso-wrap-distance-top:0;mso-wrap-distance-right:9pt;mso-wrap-distance-bottom:0;mso-position-horizontal:absolute;mso-position-horizontal-relative:text;mso-position-vertical:absolute;mso-position-vertical-relative:text;mso-width-percent:0;mso-height-percent:0;mso-width-relative:margin;mso-height-relative:margin;v-text-anchor:middle" o:gfxdata="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" filled="f" strokecolor="red" strokeweight="2pt"/>
+            </w:pict>
+          </mc:Fallback>
+        </mc:AlternateContent>
+      </w:r>
+      <w:r>
+        <w:rPr>
+          <w:noProof/>
+          <w:lang w:eastAsia="en-SG"/>
+        </w:rPr>
+        <w:drawing>
+          <wp:inline distT="0" distB="0" distL="0" distR="0" wp14:anchorId="0FBC28FA" wp14:editId="0E65D608">
+            <wp:extent cx="4648200" cy="3377208"/>
+            <wp:effectExtent l="0" t="0" r="0" b="0"/>
+            <wp:docPr id="12" name="Picture 12"/>
+            <wp:cNvGraphicFramePr>
+              <a:graphicFrameLocks xmlns:a="http://schemas.openxmlformats.org/drawingml/2006/main" noChangeAspect="1"/>
+            </wp:cNvGraphicFramePr>
+            <a:graphic xmlns:a="http://schemas.openxmlformats.org/drawingml/2006/main">
+              <a:graphicData uri="http://schemas.openxmlformats.org/drawingml/2006/picture">
+                <pic:pic xmlns:pic="http://schemas.openxmlformats.org/drawingml/2006/picture">
+                  <pic:nvPicPr>
+                    <pic:cNvPr id="0" name=""/>
+                    <pic:cNvPicPr/>
+                  </pic:nvPicPr>
+                  <pic:blipFill rotWithShape="1">
+                    <a:blip r:embed="rId13"/>
+                    <a:srcRect l="25668" t="29918" r="28032" b="10245"/>
+                    <a:stretch/>
+                  </pic:blipFill>
+                  <pic:spPr bwMode="auto">
+                    <a:xfrm>
+                      <a:off x="0" y="0"/>
+                      <a:ext cx="4654959" cy="3382119"/>
+                    </a:xfrm>
+                    <a:prstGeom prst="rect">
+                      <a:avLst/>
+                    </a:prstGeom>
+                    <a:ln>
+                      <a:noFill/>
+                    </a:ln>
+                    <a:extLst>
+                      <a:ext uri="{53640926-AAD7-44D8-BBD7-CCE9431645EC}">
+                        <a14:shadowObscured xmlns:a14="http://schemas.microsoft.com/office/drawing/2010/main"/>
+                      </a:ext>
+                    </a:extLst>
+                  </pic:spPr>
+                </pic:pic>
+              </a:graphicData>
+            </a:graphic>
+          </wp:inline>
+        </w:drawing>
+      </w:r>
+    </w:p>
+    <w:p>
+      <w:r>
+        <w:br w:type="page"/>
+      </w:r>
+    </w:p>
+    <w:p>
+      <w:pPr>
+        <w:ind w:left="360"/>
+      </w:pPr>
+      <w:r>
+        <w:lastRenderedPageBreak/>
+        <w:t>Make sure the script points writing of files accordingly:</w:t>
+      </w:r>
+    </w:p>
+    <w:p>
+      <w:pPr>
+        <w:pStyle w:val="ListParagraph"/>
+        <w:numPr>
+          <w:ilvl w:val="0"/>
+          <w:numId w:val="1"/>
+        </w:numPr>
+      </w:pPr>
+      <w:r>
+        <w:t>"C:\temp\wwwroot\circle.ini"</w:t>
+      </w:r>
+    </w:p>
+    <w:p>
+      <w:pPr>
+        <w:pStyle w:val="ListParagraph"/>
+        <w:numPr>
+          <w:ilvl w:val="0"/>
+          <w:numId w:val="1"/>
+        </w:numPr>
+      </w:pPr>
+      <w:r>
+        <w:t>"C:\temp\wwwroot\ptc.ini"</w:t>
+      </w:r>
+    </w:p>
+    <w:p>
+      <w:pPr>
+        <w:pStyle w:val="ListParagraph"/>
+        <w:numPr>
+          <w:ilvl w:val="0"/>
+          <w:numId w:val="1"/>
+        </w:numPr>
+      </w:pPr>
+      <w:r>
+        <w:t>"C:\temp\wwwroot\ctl.ini"</w:t>
+      </w:r>
+    </w:p>
+    <w:p>
+      <w:pPr>
+        <w:pStyle w:val="ListParagraph"/>
+        <w:numPr>
+          <w:ilvl w:val="0"/>
+          <w:numId w:val="1"/>
+        </w:numPr>
+      </w:pPr>
+      <w:r>
+        <w:t>"C:\temp\wwwroot\ctc.ini"</w:t>
+      </w:r>
+    </w:p>
+    <w:p>
+      <w:pPr>
+        <w:pStyle w:val="ListParagraph"/>
+        <w:numPr>
+          <w:ilvl w:val="0"/>
+          <w:numId w:val="1"/>
+        </w:numPr>
+      </w:pPr>
+      <w:r>
+        <w:t>"C:\temp\wwwroot\ptp.ini"</w:t>
+      </w:r>
+    </w:p>
+    <w:p>
+      <w:pPr>
+        <w:pStyle w:val="ListParagraph"/>
+        <w:numPr>
+          <w:ilvl w:val="0"/>
+          <w:numId w:val="1"/>
+        </w:numPr>
+      </w:pPr>
+      <w:r>
+        <w:t>"C:\temp\wwwroot\ptl.ini"</w:t>
+      </w:r>
+    </w:p>
+    <w:p>
+      <w:pPr>
+        <w:pStyle w:val="ListParagraph"/>
+        <w:numPr>
+          <w:ilvl w:val="0"/>
+          <w:numId w:val="1"/>
+        </w:numPr>
+      </w:pPr>
+      <w:r>
+        <w:t>"C:\temp\wwwroot\width.ini"</w:t>
+      </w:r>
+    </w:p>
+    <w:p>
+      <w:pPr>
+        <w:ind w:left="360"/>
+      </w:pPr>
+      <w:r>
+        <w:rPr>
+          <w:noProof/>
+          <w:lang w:eastAsia="en-SG"/>
+        </w:rPr>
+        <mc:AlternateContent>
+          <mc:Choice Requires="wps">
+            <w:drawing>
+              <wp:anchor distT="0" distB="0" distL="114300" distR="114300" simplePos="0" relativeHeight="251669504" behindDoc="0" locked="0" layoutInCell="1" allowOverlap="1" wp14:anchorId="00662058" wp14:editId="68F376EE">
+                <wp:simplePos x="0" y="0"/>
+                <wp:positionH relativeFrom="column">
+                  <wp:posOffset>466725</wp:posOffset>
+                </wp:positionH>
+                <wp:positionV relativeFrom="paragraph">
+                  <wp:posOffset>162560</wp:posOffset>
+                </wp:positionV>
+                <wp:extent cx="1581150" cy="2257425"/>
+                <wp:effectExtent l="0" t="0" r="19050" b="28575"/>
+                <wp:wrapNone/>
+                <wp:docPr id="20" name="Rectangle 20"/>
+                <wp:cNvGraphicFramePr/>
+                <a:graphic xmlns:a="http://schemas.openxmlformats.org/drawingml/2006/main">
+                  <a:graphicData uri="http://schemas.microsoft.com/office/word/2010/wordprocessingShape">
+                    <wps:wsp>
+                      <wps:cNvSpPr/>
+                      <wps:spPr>
+                        <a:xfrm>
+                          <a:off x="0" y="0"/>
+                          <a:ext cx="1581150" cy="2257425"/>
+                        </a:xfrm>
+                        <a:prstGeom prst="rect">
+                          <a:avLst/>
+                        </a:prstGeom>
+                        <a:noFill/>
+                        <a:ln>
+                          <a:solidFill>
+                            <a:srgbClr val="FF0000"/>
+                          </a:solidFill>
+                        </a:ln>
+                      </wps:spPr>
+                      <wps:style>
+                        <a:lnRef idx="2">
+                          <a:schemeClr val="accent1">
+                            <a:shade val="50000"/>
+                          </a:schemeClr>
+                        </a:lnRef>
+                        <a:fillRef idx="1">
+                          <a:schemeClr val="accent1"/>
+                        </a:fillRef>
+                        <a:effectRef idx="0">
+                          <a:schemeClr val="accent1"/>
+                        </a:effectRef>
+                        <a:fontRef idx="minor">
+                          <a:schemeClr val="lt1"/>
+                        </a:fontRef>
+                      </wps:style>
+                      <wps:bodyPr rot="0" spcFirstLastPara="0" vertOverflow="overflow" horzOverflow="overflow" vert="horz" wrap="square" lIns="91440" tIns="45720" rIns="91440" bIns="45720" numCol="1" spcCol="0" rtlCol="0" fromWordArt="0" anchor="ctr" anchorCtr="0" forceAA="0" compatLnSpc="1">
+                        <a:prstTxWarp prst="textNoShape">
+                          <a:avLst/>
+                        </a:prstTxWarp>
+                        <a:noAutofit/>
+                      </wps:bodyPr>
+                    </wps:wsp>
+                  </a:graphicData>
+                </a:graphic>
+                <wp14:sizeRelH relativeFrom="margin">
+                  <wp14:pctWidth>0</wp14:pctWidth>
+                </wp14:sizeRelH>
+                <wp14:sizeRelV relativeFrom="margin">
+                  <wp14:pctHeight>0</wp14:pctHeight>
+                </wp14:sizeRelV>
+              </wp:anchor>
+            </w:drawing>
+          </mc:Choice>
+          <mc:Fallback>
+            <w:pict>
+              <v:rect id="Rectangle 20" o:spid="_x0000_s1026" style="position:absolute;margin-left:36.75pt;margin-top:12.8pt;width:124.5pt;height:177.75pt;z-index:251669504;visibility:visible;mso-wrap-style:square;mso-width-percent:0;mso-height-percent:0;mso-wrap-distance-left:9pt;mso-wrap-distance-top:0;mso-wrap-distance-right:9pt;mso-wrap-distance-bottom:0;mso-position-horizontal:absolute;mso-position-horizontal-relative:text;mso-position-vertical:absolute;mso-position-vertical-relative:text;mso-width-percent:0;mso-height-percent:0;mso-width-relative:margin;mso-height-relative:margin;v-text-anchor:middle" o:gfxdata="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" filled="f" strokecolor="red" strokeweight="2pt"/>
+            </w:pict>
+          </mc:Fallback>
+        </mc:AlternateContent>
+      </w:r>
+      <w:r>
+        <w:rPr>
+          <w:noProof/>
+          <w:lang w:eastAsia="en-SG"/>
+        </w:rPr>
+        <w:drawing>
+          <wp:inline distT="0" distB="0" distL="0" distR="0" wp14:anchorId="5F2673AF" wp14:editId="6130E607">
+            <wp:extent cx="1866900" cy="2759765"/>
+            <wp:effectExtent l="0" t="0" r="0" b="2540"/>
+            <wp:docPr id="18" name="Picture 18"/>
+            <wp:cNvGraphicFramePr>
+              <a:graphicFrameLocks xmlns:a="http://schemas.openxmlformats.org/drawingml/2006/main" noChangeAspect="1"/>
+            </wp:cNvGraphicFramePr>
+            <a:graphic xmlns:a="http://schemas.openxmlformats.org/drawingml/2006/main">
+              <a:graphicData uri="http://schemas.openxmlformats.org/drawingml/2006/picture">
+                <pic:pic xmlns:pic="http://schemas.openxmlformats.org/drawingml/2006/picture">
+                  <pic:nvPicPr>
+                    <pic:cNvPr id="0" name=""/>
+                    <pic:cNvPicPr/>
+                  </pic:nvPicPr>
+                  <pic:blipFill rotWithShape="1">
+                    <a:blip r:embed="rId14"/>
+                    <a:srcRect l="21692" t="49219" r="65830" b="17968"/>
+                    <a:stretch/>
+                  </pic:blipFill>
+                  <pic:spPr bwMode="auto">
+                    <a:xfrm>
+                      <a:off x="0" y="0"/>
+                      <a:ext cx="1871487" cy="2766546"/>
+                    </a:xfrm>
+                    <a:prstGeom prst="rect">
+                      <a:avLst/>
+                    </a:prstGeom>
+                    <a:ln>
+                      <a:noFill/>
+                    </a:ln>
+                    <a:extLst>
+                      <a:ext uri="{53640926-AAD7-44D8-BBD7-CCE9431645EC}">
+                        <a14:shadowObscured xmlns:a14="http://schemas.microsoft.com/office/drawing/2010/main"/>
+                      </a:ext>
+                    </a:extLst>
+                  </pic:spPr>
+                </pic:pic>
+              </a:graphicData>
+            </a:graphic>
+          </wp:inline>
+        </w:drawing>
+      </w:r>
+    </w:p>
+    <w:p>
+      <w:pPr>
+        <w:ind w:left="360"/>
+      </w:pPr>
+    </w:p>
+    <w:p>
+      <w:r>
+        <w:rPr>
+          <w:noProof/>
+          <w:lang w:eastAsia="en-SG"/>
+        </w:rPr>
+        <mc:AlternateContent>
+          <mc:Choice Requires="wps">
+            <w:drawing>
+              <wp:anchor distT="0" distB="0" distL="114300" distR="114300" simplePos="0" relativeHeight="251671552" behindDoc="0" locked="0" layoutInCell="1" allowOverlap="1" wp14:anchorId="333591EB" wp14:editId="292BC5B4">
+                <wp:simplePos x="0" y="0"/>
+                <wp:positionH relativeFrom="column">
+                  <wp:posOffset>895350</wp:posOffset>
+                </wp:positionH>
+                <wp:positionV relativeFrom="paragraph">
+                  <wp:posOffset>1391920</wp:posOffset>
+                </wp:positionV>
+                <wp:extent cx="1581150" cy="219075"/>
+                <wp:effectExtent l="0" t="0" r="19050" b="28575"/>
+                <wp:wrapNone/>
+                <wp:docPr id="22" name="Rectangle 22"/>
+                <wp:cNvGraphicFramePr/>
+                <a:graphic xmlns:a="http://schemas.openxmlformats.org/drawingml/2006/main">
+                  <a:graphicData uri="http://schemas.microsoft.com/office/word/2010/wordprocessingShape">
+                    <wps:wsp>
+                      <wps:cNvSpPr/>
+                      <wps:spPr>
+                        <a:xfrm>
+                          <a:off x="0" y="0"/>
+                          <a:ext cx="1581150" cy="219075"/>
+                        </a:xfrm>
+                        <a:prstGeom prst="rect">
+                          <a:avLst/>
+                        </a:prstGeom>
+                        <a:noFill/>
+                        <a:ln>
+                          <a:solidFill>
+                            <a:srgbClr val="FF0000"/>
+                          </a:solidFill>
+                        </a:ln>
+                      </wps:spPr>
+                      <wps:style>
+                        <a:lnRef idx="2">
+                          <a:schemeClr val="accent1">
+                            <a:shade val="50000"/>
+                          </a:schemeClr>
+                        </a:lnRef>
+                        <a:fillRef idx="1">
+                          <a:schemeClr val="accent1"/>
+                        </a:fillRef>
+                        <a:effectRef idx="0">
+                          <a:schemeClr val="accent1"/>
+                        </a:effectRef>
+                        <a:fontRef idx="minor">
+                          <a:schemeClr val="lt1"/>
+                        </a:fontRef>
+                      </wps:style>
+                      <wps:bodyPr rot="0" spcFirstLastPara="0" vertOverflow="overflow" horzOverflow="overflow" vert="horz" wrap="square" lIns="91440" tIns="45720" rIns="91440" bIns="45720" numCol="1" spcCol="0" rtlCol="0" fromWordArt="0" anchor="ctr" anchorCtr="0" forceAA="0" compatLnSpc="1">
+                        <a:prstTxWarp prst="textNoShape">
+                          <a:avLst/>
+                        </a:prstTxWarp>
+                        <a:noAutofit/>
+                      </wps:bodyPr>
+                    </wps:wsp>
+                  </a:graphicData>
+                </a:graphic>
+                <wp14:sizeRelH relativeFrom="margin">
+                  <wp14:pctWidth>0</wp14:pctWidth>
+                </wp14:sizeRelH>
+                <wp14:sizeRelV relativeFrom="margin">
+                  <wp14:pctHeight>0</wp14:pctHeight>
+                </wp14:sizeRelV>
+              </wp:anchor>
+            </w:drawing>
+          </mc:Choice>
+          <mc:Fallback>
+            <w:pict>
+              <v:rect id="Rectangle 22" o:spid="_x0000_s1026" style="position:absolute;margin-left:70.5pt;margin-top:109.6pt;width:124.5pt;height:17.25pt;z-index:251671552;visibility:visible;mso-wrap-style:square;mso-width-percent:0;mso-height-percent:0;mso-wrap-distance-left:9pt;mso-wrap-distance-top:0;mso-wrap-distance-right:9pt;mso-wrap-distance-bottom:0;mso-position-horizontal:absolute;mso-position-horizontal-relative:text;mso-position-vertical:absolute;mso-position-vertical-relative:text;mso-width-percent:0;mso-height-percent:0;mso-width-relative:margin;mso-height-relative:margin;v-text-anchor:middle" o:gfxdata="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" filled="f" strokecolor="red" strokeweight="2pt"/>
+            </w:pict>
+          </mc:Fallback>
+        </mc:AlternateContent>
+      </w:r>
+      <w:r>
+        <w:rPr>
+          <w:noProof/>
+          <w:lang w:eastAsia="en-SG"/>
+        </w:rPr>
+        <w:drawing>
+          <wp:inline distT="0" distB="0" distL="0" distR="0" wp14:anchorId="771F87C7" wp14:editId="597A6329">
+            <wp:extent cx="4105275" cy="3199156"/>
+            <wp:effectExtent l="0" t="0" r="0" b="1270"/>
+            <wp:docPr id="21" name="Picture 21"/>
+            <wp:cNvGraphicFramePr>
+              <a:graphicFrameLocks xmlns:a="http://schemas.openxmlformats.org/drawingml/2006/main" noChangeAspect="1"/>
+            </wp:cNvGraphicFramePr>
+            <a:graphic xmlns:a="http://schemas.openxmlformats.org/drawingml/2006/main">
+              <a:graphicData uri="http://schemas.openxmlformats.org/drawingml/2006/picture">
+                <pic:pic xmlns:pic="http://schemas.openxmlformats.org/drawingml/2006/picture">
+                  <pic:nvPicPr>
+                    <pic:cNvPr id="0" name=""/>
+                    <pic:cNvPicPr/>
+                  </pic:nvPicPr>
+                  <pic:blipFill rotWithShape="1">
+                    <a:blip r:embed="rId15"/>
+                    <a:srcRect l="21511" t="8686" r="38340" b="35661"/>
+                    <a:stretch/>
+                  </pic:blipFill>
+                  <pic:spPr bwMode="auto">
+                    <a:xfrm>
+                      <a:off x="0" y="0"/>
+                      <a:ext cx="4111135" cy="3203722"/>
+                    </a:xfrm>
+                    <a:prstGeom prst="rect">
+                      <a:avLst/>
+                    </a:prstGeom>
+                    <a:ln>
+                      <a:noFill/>
+                    </a:ln>
+                    <a:extLst>
+                      <a:ext uri="{53640926-AAD7-44D8-BBD7-CCE9431645EC}">
+                        <a14:shadowObscured xmlns:a14="http://schemas.microsoft.com/office/drawing/2010/main"/>
+                      </a:ext>
+                    </a:extLst>
+                  </pic:spPr>
+                </pic:pic>
+              </a:graphicData>
+            </a:graphic>
+          </wp:inline>
+        </w:drawing>
+      </w:r>
+      <w:r>
+        <w:br w:type="page"/>
+      </w:r>
+    </w:p>
+    <w:p>
+      <w:pPr>
+        <w:rPr>
+          <w:b/>
+          <w:sz w:val="40"/>
+          <w:szCs w:val="40"/>
+          <w:u w:val="single"/>
+        </w:rPr>
+      </w:pPr>
+      <w:r>
+        <w:rPr>
+          <w:b/>
+          <w:sz w:val="40"/>
+          <w:szCs w:val="40"/>
+          <w:u w:val="single"/>
+        </w:rPr>
+        <w:lastRenderedPageBreak/>
+        <w:t>LINUX</w:t>
+      </w:r>
+    </w:p>
+    <w:p>
+      <w:r>
+        <w:t>Copy whole solution to “</w:t>
+      </w:r>
+      <w:r>
+        <w:t>/home/root/EVT/</w:t>
+      </w:r>
+      <w:proofErr w:type="spellStart"/>
+      <w:r>
+        <w:t>EyeVision</w:t>
+      </w:r>
+      <w:proofErr w:type="spellEnd"/>
+      <w:r>
+        <w:t>/Devices/</w:t>
+      </w:r>
+      <w:proofErr w:type="spellStart"/>
+      <w:r>
+        <w:t>PC_Local</w:t>
+      </w:r>
+      <w:proofErr w:type="spellEnd"/>
+      <w:r>
+        <w:t>/Data/WWWROOT” (create WWWROOT</w:t>
+      </w:r>
+      <w:r>
+        <w:t xml:space="preserve"> folder if it does not exist)</w:t>
+      </w:r>
+    </w:p>
+    <w:p>
+      <w:r>
+        <w:t xml:space="preserve">Open Evo3 tool </w:t>
+      </w:r>
+    </w:p>
+    <w:p>
+      <w:pPr>
+        <w:pStyle w:val="ListParagraph"/>
+        <w:numPr>
+          <w:ilvl w:val="0"/>
+          <w:numId w:val="1"/>
+        </w:numPr>
+      </w:pPr>
+      <w:r>
+        <w:t>Select “Open program”</w:t>
+      </w:r>
+    </w:p>
+    <w:p>
+      <w:pPr>
+        <w:pStyle w:val="ListParagraph"/>
+        <w:numPr>
+          <w:ilvl w:val="0"/>
+          <w:numId w:val="1"/>
+        </w:numPr>
+      </w:pPr>
+      <w:r>
+        <w:t>Select “</w:t>
+      </w:r>
+      <w:proofErr w:type="spellStart"/>
+      <w:r>
+        <w:t>measurement.ckp</w:t>
+      </w:r>
+      <w:proofErr w:type="spellEnd"/>
+      <w:r>
+        <w:t>” or “</w:t>
+      </w:r>
+      <w:proofErr w:type="spellStart"/>
+      <w:r>
+        <w:t>code_reader.ckp</w:t>
+      </w:r>
+      <w:proofErr w:type="spellEnd"/>
+      <w:r>
+        <w:t>”</w:t>
+      </w:r>
+      <w:r>
+        <w:t xml:space="preserve"> (Do note this 2 </w:t>
+      </w:r>
+      <w:proofErr w:type="spellStart"/>
+      <w:r>
+        <w:t>ckp</w:t>
+      </w:r>
+      <w:proofErr w:type="spellEnd"/>
+      <w:r>
+        <w:t xml:space="preserve"> file for </w:t>
+      </w:r>
+      <w:proofErr w:type="spellStart"/>
+      <w:r>
+        <w:t>linux</w:t>
+      </w:r>
+      <w:proofErr w:type="spellEnd"/>
+      <w:r>
+        <w:t xml:space="preserve"> as it contains pre-set setting for </w:t>
+      </w:r>
+      <w:proofErr w:type="spellStart"/>
+      <w:r>
+        <w:t>linux</w:t>
+      </w:r>
+      <w:proofErr w:type="spellEnd"/>
+      <w:r>
+        <w:t>)</w:t>
+      </w:r>
+    </w:p>
+    <w:p>
+      <w:r>
+        <w:rPr>
+          <w:noProof/>
+          <w:lang w:eastAsia="en-SG"/>
+        </w:rPr>
+        <w:drawing>
+          <wp:inline distT="0" distB="0" distL="0" distR="0" wp14:anchorId="56FC41FD" wp14:editId="267C62A0">
+            <wp:extent cx="5331401" cy="3743325"/>
+            <wp:effectExtent l="0" t="0" r="3175" b="0"/>
+            <wp:docPr id="2" name="Picture 2"/>
+            <wp:cNvGraphicFramePr>
+              <a:graphicFrameLocks xmlns:a="http://schemas.openxmlformats.org/drawingml/2006/main" noChangeAspect="1"/>
+            </wp:cNvGraphicFramePr>
+            <a:graphic xmlns:a="http://schemas.openxmlformats.org/drawingml/2006/main">
+              <a:graphicData uri="http://schemas.openxmlformats.org/drawingml/2006/picture">
+                <pic:pic xmlns:pic="http://schemas.openxmlformats.org/drawingml/2006/picture">
+                  <pic:nvPicPr>
+                    <pic:cNvPr id="0" name=""/>
+                    <pic:cNvPicPr/>
+                  </pic:nvPicPr>
+                  <pic:blipFill rotWithShape="1">
+                    <a:blip r:embed="rId7"/>
+                    <a:srcRect r="32032" b="15112"/>
+                    <a:stretch/>
+                  </pic:blipFill>
+                  <pic:spPr bwMode="auto">
+                    <a:xfrm>
+                      <a:off x="0" y="0"/>
+                      <a:ext cx="5336502" cy="3746907"/>
+                    </a:xfrm>
+                    <a:prstGeom prst="rect">
+                      <a:avLst/>
+                    </a:prstGeom>
+                    <a:ln>
+                      <a:noFill/>
+                    </a:ln>
+                    <a:extLst>
+                      <a:ext uri="{53640926-AAD7-44D8-BBD7-CCE9431645EC}">
+                        <a14:shadowObscured xmlns:a14="http://schemas.microsoft.com/office/drawing/2010/main"/>
+                      </a:ext>
+                    </a:extLst>
+                  </pic:spPr>
+                </pic:pic>
+              </a:graphicData>
+            </a:graphic>
+          </wp:inline>
+        </w:drawing>
+      </w:r>
+    </w:p>
+    <w:p>
+      <w:r>
+        <w:br w:type="page"/>
+      </w:r>
+    </w:p>
+    <w:p>
+      <w:r>
+        <w:lastRenderedPageBreak/>
+        <w:t>Select “Options”, “Application parameters”, “</w:t>
+      </w:r>
+      <w:proofErr w:type="spellStart"/>
+      <w:r>
+        <w:t>ProgramControl</w:t>
+      </w:r>
+      <w:proofErr w:type="spellEnd"/>
+      <w:r>
+        <w:t>”</w:t>
+      </w:r>
+    </w:p>
+    <w:p>
+      <w:pPr>
+        <w:pStyle w:val="ListParagraph"/>
+        <w:numPr>
+          <w:ilvl w:val="0"/>
+          <w:numId w:val="1"/>
+        </w:numPr>
+      </w:pPr>
+      <w:r>
+        <w:t>Enable “</w:t>
+      </w:r>
+      <w:proofErr w:type="spellStart"/>
+      <w:r>
+        <w:t>Ini</w:t>
+      </w:r>
+      <w:proofErr w:type="spellEnd"/>
+      <w:r>
+        <w:t xml:space="preserve">”,”TCP”, “UDP” and “Web server” by setting “Enabled” to “1”. </w:t>
+      </w:r>
+    </w:p>
+    <w:p>
+      <w:r>
+        <w:rPr>
+          <w:noProof/>
+          <w:lang w:eastAsia="en-SG"/>
+        </w:rPr>
+        <w:drawing>
+          <wp:inline distT="0" distB="0" distL="0" distR="0" wp14:anchorId="0CE05431" wp14:editId="150A9AE5">
+            <wp:extent cx="5114925" cy="4091940"/>
+            <wp:effectExtent l="0" t="0" r="9525" b="3810"/>
+            <wp:docPr id="8" name="Picture 8"/>
+            <wp:cNvGraphicFramePr>
+              <a:graphicFrameLocks xmlns:a="http://schemas.openxmlformats.org/drawingml/2006/main" noChangeAspect="1"/>
+            </wp:cNvGraphicFramePr>
+            <a:graphic xmlns:a="http://schemas.openxmlformats.org/drawingml/2006/main">
+              <a:graphicData uri="http://schemas.openxmlformats.org/drawingml/2006/picture">
+                <pic:pic xmlns:pic="http://schemas.openxmlformats.org/drawingml/2006/picture">
+                  <pic:nvPicPr>
+                    <pic:cNvPr id="0" name=""/>
+                    <pic:cNvPicPr/>
+                  </pic:nvPicPr>
+                  <pic:blipFill rotWithShape="1">
+                    <a:blip r:embed="rId8"/>
+                    <a:srcRect l="40941" t="10836" r="20102" b="33727"/>
+                    <a:stretch/>
+                  </pic:blipFill>
+                  <pic:spPr bwMode="auto">
+                    <a:xfrm>
+                      <a:off x="0" y="0"/>
+                      <a:ext cx="5120809" cy="4096647"/>
+                    </a:xfrm>
+                    <a:prstGeom prst="rect">
+                      <a:avLst/>
+                    </a:prstGeom>
+                    <a:ln>
+                      <a:noFill/>
+                    </a:ln>
+                    <a:extLst>
+                      <a:ext uri="{53640926-AAD7-44D8-BBD7-CCE9431645EC}">
+                        <a14:shadowObscured xmlns:a14="http://schemas.microsoft.com/office/drawing/2010/main"/>
+                      </a:ext>
+                    </a:extLst>
+                  </pic:spPr>
+                </pic:pic>
+              </a:graphicData>
+            </a:graphic>
+          </wp:inline>
+        </w:drawing>
+      </w:r>
+    </w:p>
+    <w:p>
+      <w:r>
+        <w:br w:type="page"/>
+      </w:r>
+    </w:p>
+    <w:p>
+      <w:r>
+        <w:lastRenderedPageBreak/>
+        <w:t>Under “Web server” tab, set the following parameters accordingly:</w:t>
+      </w:r>
+    </w:p>
+    <w:p>
+      <w:pPr>
+        <w:pStyle w:val="ListParagraph"/>
+        <w:numPr>
+          <w:ilvl w:val="0"/>
+          <w:numId w:val="1"/>
+        </w:numPr>
+      </w:pPr>
+      <w:r>
+        <w:t>Port to “8080”</w:t>
+      </w:r>
+    </w:p>
+    <w:p>
+      <w:pPr>
+        <w:pStyle w:val="ListParagraph"/>
+        <w:numPr>
+          <w:ilvl w:val="0"/>
+          <w:numId w:val="1"/>
+        </w:numPr>
+      </w:pPr>
+      <w:r>
+        <w:t>Maximum file size for sending to  “499999” (maximize the sending file size)</w:t>
+      </w:r>
+    </w:p>
+    <w:p>
+      <w:pPr>
+        <w:pStyle w:val="ListParagraph"/>
+        <w:numPr>
+          <w:ilvl w:val="0"/>
+          <w:numId w:val="1"/>
+        </w:numPr>
+      </w:pPr>
+      <w:r>
+        <w:t xml:space="preserve">File Path for </w:t>
+      </w:r>
+      <w:proofErr w:type="spellStart"/>
+      <w:r>
+        <w:t>wwwroot</w:t>
+      </w:r>
+      <w:proofErr w:type="spellEnd"/>
+      <w:r>
+        <w:t xml:space="preserve"> folder to </w:t>
+      </w:r>
+      <w:r>
+        <w:rPr>
+          <w:noProof/>
+          <w:lang w:eastAsia="en-SG"/>
+        </w:rPr>
+        <w:t xml:space="preserve"> “</w:t>
+      </w:r>
+      <w:r>
+        <w:t>/home/root/EVT/</w:t>
+      </w:r>
+      <w:proofErr w:type="spellStart"/>
+      <w:r>
+        <w:t>EyeVision</w:t>
+      </w:r>
+      <w:proofErr w:type="spellEnd"/>
+      <w:r>
+        <w:t>/Devices/</w:t>
+      </w:r>
+      <w:proofErr w:type="spellStart"/>
+      <w:r>
+        <w:t>PC_Local</w:t>
+      </w:r>
+      <w:proofErr w:type="spellEnd"/>
+      <w:r>
+        <w:t>/Data/WWWROOT</w:t>
+      </w:r>
+      <w:r>
+        <w:rPr>
+          <w:noProof/>
+          <w:lang w:eastAsia="en-SG"/>
+        </w:rPr>
+        <w:t>” (which was created in the previous step)</w:t>
+      </w:r>
+      <w:r>
+        <w:rPr>
+          <w:noProof/>
+          <w:lang w:eastAsia="en-SG"/>
+        </w:rPr>
+        <w:drawing>
+          <wp:inline distT="0" distB="0" distL="0" distR="0" wp14:anchorId="52E4F46B" wp14:editId="348193AC">
+            <wp:extent cx="5318624" cy="4152900"/>
+            <wp:effectExtent l="0" t="0" r="0" b="0"/>
+            <wp:docPr id="9" name="Picture 9"/>
+            <wp:cNvGraphicFramePr>
+              <a:graphicFrameLocks xmlns:a="http://schemas.openxmlformats.org/drawingml/2006/main" noChangeAspect="1"/>
+            </wp:cNvGraphicFramePr>
+            <a:graphic xmlns:a="http://schemas.openxmlformats.org/drawingml/2006/main">
+              <a:graphicData uri="http://schemas.openxmlformats.org/drawingml/2006/picture">
+                <pic:pic xmlns:pic="http://schemas.openxmlformats.org/drawingml/2006/picture">
+                  <pic:nvPicPr>
+                    <pic:cNvPr id="0" name=""/>
+                    <pic:cNvPicPr/>
+                  </pic:nvPicPr>
+                  <pic:blipFill rotWithShape="1">
+                    <a:blip r:embed="rId9"/>
+                    <a:srcRect l="40672" t="11897" r="19741" b="33119"/>
+                    <a:stretch/>
+                  </pic:blipFill>
+                  <pic:spPr bwMode="auto">
+                    <a:xfrm>
+                      <a:off x="0" y="0"/>
+                      <a:ext cx="5323715" cy="4156875"/>
+                    </a:xfrm>
+                    <a:prstGeom prst="rect">
+                      <a:avLst/>
+                    </a:prstGeom>
+                    <a:ln>
+                      <a:noFill/>
+                    </a:ln>
+                    <a:extLst>
+                      <a:ext uri="{53640926-AAD7-44D8-BBD7-CCE9431645EC}">
+                        <a14:shadowObscured xmlns:a14="http://schemas.microsoft.com/office/drawing/2010/main"/>
+                      </a:ext>
+                    </a:extLst>
+                  </pic:spPr>
+                </pic:pic>
+              </a:graphicData>
+            </a:graphic>
+          </wp:inline>
+        </w:drawing>
+      </w:r>
+    </w:p>
+    <w:p>
+      <w:r>
+        <w:br w:type="page"/>
+      </w:r>
+    </w:p>
+    <w:p>
+      <w:pPr>
+        <w:ind w:left="360"/>
+      </w:pPr>
+      <w:r>
+        <w:lastRenderedPageBreak/>
+        <w:t xml:space="preserve">Open up the web browser and go to </w:t>
+      </w:r>
+      <w:hyperlink w:history="1">
+        <w:r>
+          <w:rPr>
+            <w:rStyle w:val="Hyperlink"/>
+          </w:rPr>
+          <w:t xml:space="preserve">http://&lt;your </w:t>
+        </w:r>
+        <w:proofErr w:type="spellStart"/>
+        <w:r>
+          <w:rPr>
+            <w:rStyle w:val="Hyperlink"/>
+          </w:rPr>
+          <w:t>ip</w:t>
+        </w:r>
+        <w:proofErr w:type="spellEnd"/>
+        <w:r>
+          <w:rPr>
+            <w:rStyle w:val="Hyperlink"/>
+          </w:rPr>
+          <w:t xml:space="preserve"> address&gt;:8080/index.htm</w:t>
+        </w:r>
+      </w:hyperlink>
+      <w:r>
+        <w:t xml:space="preserve"> (in this case I’m using 192.168.66.6)</w:t>
+      </w:r>
+    </w:p>
+    <w:p>
+      <w:pPr>
+        <w:ind w:left="360"/>
+      </w:pPr>
+      <w:r>
+        <w:rPr>
+          <w:noProof/>
+          <w:lang w:eastAsia="en-SG"/>
+        </w:rPr>
+        <w:drawing>
+          <wp:inline distT="0" distB="0" distL="0" distR="0" wp14:anchorId="6A0B0F6A" wp14:editId="455B3EDB">
+            <wp:extent cx="4996063" cy="3676650"/>
+            <wp:effectExtent l="0" t="0" r="0" b="0"/>
+            <wp:docPr id="10" name="Picture 10"/>
+            <wp:cNvGraphicFramePr>
+              <a:graphicFrameLocks xmlns:a="http://schemas.openxmlformats.org/drawingml/2006/main" noChangeAspect="1"/>
+            </wp:cNvGraphicFramePr>
+            <a:graphic xmlns:a="http://schemas.openxmlformats.org/drawingml/2006/main">
+              <a:graphicData uri="http://schemas.openxmlformats.org/drawingml/2006/picture">
+                <pic:pic xmlns:pic="http://schemas.openxmlformats.org/drawingml/2006/picture">
+                  <pic:nvPicPr>
+                    <pic:cNvPr id="0" name=""/>
+                    <pic:cNvPicPr/>
+                  </pic:nvPicPr>
+                  <pic:blipFill rotWithShape="1">
+                    <a:blip r:embed="rId10"/>
+                    <a:srcRect r="28029" b="5788"/>
+                    <a:stretch/>
+                  </pic:blipFill>
+                  <pic:spPr bwMode="auto">
+                    <a:xfrm>
+                      <a:off x="0" y="0"/>
+                      <a:ext cx="5002688" cy="3681525"/>
+                    </a:xfrm>
+                    <a:prstGeom prst="rect">
+                      <a:avLst/>
+                    </a:prstGeom>
+                    <a:ln>
+                      <a:noFill/>
+                    </a:ln>
+                    <a:extLst>
+                      <a:ext uri="{53640926-AAD7-44D8-BBD7-CCE9431645EC}">
+                        <a14:shadowObscured xmlns:a14="http://schemas.microsoft.com/office/drawing/2010/main"/>
+                      </a:ext>
+                    </a:extLst>
+                  </pic:spPr>
+                </pic:pic>
+              </a:graphicData>
+            </a:graphic>
+          </wp:inline>
+        </w:drawing>
+      </w:r>
+    </w:p>
+    <w:p>
+      <w:r>
+        <w:br w:type="page"/>
+      </w:r>
+    </w:p>
+    <w:p>
+      <w:pPr>
+        <w:ind w:left="360"/>
+      </w:pPr>
+      <w:r>
+        <w:lastRenderedPageBreak/>
+        <w:t xml:space="preserve">Make sure all the INI tools </w:t>
+      </w:r>
+      <w:r>
+        <w:t>(</w:t>
+      </w:r>
+      <w:proofErr w:type="spellStart"/>
+      <w:r>
+        <w:t>Measurements.ckp</w:t>
+      </w:r>
+      <w:proofErr w:type="spellEnd"/>
+      <w:r>
+        <w:t xml:space="preserve">) </w:t>
+      </w:r>
+      <w:r>
+        <w:t xml:space="preserve">were set to </w:t>
+      </w:r>
+      <w:r>
+        <w:rPr>
+          <w:noProof/>
+          <w:lang w:eastAsia="en-SG"/>
+        </w:rPr>
+        <w:t>“</w:t>
+      </w:r>
+      <w:r>
+        <w:t>/home/root/EVT/</w:t>
+      </w:r>
+      <w:proofErr w:type="spellStart"/>
+      <w:r>
+        <w:t>EyeVision</w:t>
+      </w:r>
+      <w:proofErr w:type="spellEnd"/>
+      <w:r>
+        <w:t>/Devices/</w:t>
+      </w:r>
+      <w:proofErr w:type="spellStart"/>
+      <w:r>
+        <w:t>PC_Local</w:t>
+      </w:r>
+      <w:proofErr w:type="spellEnd"/>
+      <w:r>
+        <w:t>/Data/WWWROOT</w:t>
+      </w:r>
+      <w:r>
+        <w:t xml:space="preserve"> </w:t>
+      </w:r>
+      <w:r>
+        <w:t>/cfg.ini</w:t>
+      </w:r>
+      <w:r>
+        <w:t>”</w:t>
+      </w:r>
+    </w:p>
+    <w:p>
+      <w:pPr>
+        <w:ind w:left="360"/>
+      </w:pPr>
+      <w:r>
+        <w:t>Apply the following settings for all INI tools:</w:t>
+      </w:r>
+    </w:p>
+    <w:p>
+      <w:pPr>
+        <w:pStyle w:val="ListParagraph"/>
+        <w:numPr>
+          <w:ilvl w:val="0"/>
+          <w:numId w:val="1"/>
+        </w:numPr>
+      </w:pPr>
+      <w:r>
+        <w:t>Set “Section name” to “cam1”</w:t>
+      </w:r>
+    </w:p>
+    <w:p>
+      <w:pPr>
+        <w:pStyle w:val="ListParagraph"/>
+        <w:numPr>
+          <w:ilvl w:val="0"/>
+          <w:numId w:val="1"/>
+        </w:numPr>
+      </w:pPr>
+      <w:r>
+        <w:t>Set “Entry name” to “result1”</w:t>
+      </w:r>
+    </w:p>
+    <w:p>
+      <w:pPr>
+        <w:pStyle w:val="ListParagraph"/>
+        <w:numPr>
+          <w:ilvl w:val="0"/>
+          <w:numId w:val="1"/>
+        </w:numPr>
+      </w:pPr>
+      <w:r>
+        <w:t>Set “Write data type” to “value”, “from pick-up list”</w:t>
+      </w:r>
+    </w:p>
+    <w:p>
+      <w:pPr>
+        <w:pStyle w:val="ListParagraph"/>
+        <w:numPr>
+          <w:ilvl w:val="0"/>
+          <w:numId w:val="1"/>
+        </w:numPr>
+      </w:pPr>
+      <w:r>
+        <w:t>Set “Selection” by pointing to the tools which wants to write to file “cfg.ini”</w:t>
+      </w:r>
+    </w:p>
+    <w:p>
+      <w:pPr>
+        <w:ind w:left="360"/>
+      </w:pPr>
+      <w:r>
+        <w:rPr>
+          <w:noProof/>
+          <w:lang w:eastAsia="en-SG"/>
+        </w:rPr>
+        <mc:AlternateContent>
+          <mc:Choice Requires="wps">
+            <w:drawing>
+              <wp:anchor distT="0" distB="0" distL="114300" distR="114300" simplePos="0" relativeHeight="251677696" behindDoc="0" locked="0" layoutInCell="1" allowOverlap="1" wp14:anchorId="3FCF7889" wp14:editId="15500334">
+                <wp:simplePos x="0" y="0"/>
+                <wp:positionH relativeFrom="column">
+                  <wp:posOffset>1524000</wp:posOffset>
+                </wp:positionH>
+                <wp:positionV relativeFrom="paragraph">
+                  <wp:posOffset>90170</wp:posOffset>
+                </wp:positionV>
+                <wp:extent cx="1504950" cy="2266950"/>
+                <wp:effectExtent l="0" t="0" r="19050" b="19050"/>
+                <wp:wrapNone/>
+                <wp:docPr id="23" name="Rectangle 23"/>
+                <wp:cNvGraphicFramePr/>
+                <a:graphic xmlns:a="http://schemas.openxmlformats.org/drawingml/2006/main">
+                  <a:graphicData uri="http://schemas.microsoft.com/office/word/2010/wordprocessingShape">
+                    <wps:wsp>
+                      <wps:cNvSpPr/>
+                      <wps:spPr>
+                        <a:xfrm>
+                          <a:off x="0" y="0"/>
+                          <a:ext cx="1504950" cy="2266950"/>
+                        </a:xfrm>
+                        <a:prstGeom prst="rect">
+                          <a:avLst/>
+                        </a:prstGeom>
+                        <a:noFill/>
+                        <a:ln>
+                          <a:solidFill>
+                            <a:srgbClr val="FF0000"/>
+                          </a:solidFill>
+                        </a:ln>
+                      </wps:spPr>
+                      <wps:style>
+                        <a:lnRef idx="2">
+                          <a:schemeClr val="accent1">
+                            <a:shade val="50000"/>
+                          </a:schemeClr>
+                        </a:lnRef>
+                        <a:fillRef idx="1">
+                          <a:schemeClr val="accent1"/>
+                        </a:fillRef>
+                        <a:effectRef idx="0">
+                          <a:schemeClr val="accent1"/>
+                        </a:effectRef>
+                        <a:fontRef idx="minor">
+                          <a:schemeClr val="lt1"/>
+                        </a:fontRef>
+                      </wps:style>
+                      <wps:bodyPr rot="0" spcFirstLastPara="0" vertOverflow="overflow" horzOverflow="overflow" vert="horz" wrap="square" lIns="91440" tIns="45720" rIns="91440" bIns="45720" numCol="1" spcCol="0" rtlCol="0" fromWordArt="0" anchor="ctr" anchorCtr="0" forceAA="0" compatLnSpc="1">
+                        <a:prstTxWarp prst="textNoShape">
+                          <a:avLst/>
+                        </a:prstTxWarp>
+                        <a:noAutofit/>
+                      </wps:bodyPr>
+                    </wps:wsp>
+                  </a:graphicData>
+                </a:graphic>
+                <wp14:sizeRelH relativeFrom="margin">
+                  <wp14:pctWidth>0</wp14:pctWidth>
+                </wp14:sizeRelH>
+                <wp14:sizeRelV relativeFrom="margin">
+                  <wp14:pctHeight>0</wp14:pctHeight>
+                </wp14:sizeRelV>
+              </wp:anchor>
+            </w:drawing>
+          </mc:Choice>
+          <mc:Fallback>
+            <w:pict>
+              <v:rect id="Rectangle 23" o:spid="_x0000_s1026" style="position:absolute;margin-left:120pt;margin-top:7.1pt;width:118.5pt;height:178.5pt;z-index:251677696;visibility:visible;mso-wrap-style:square;mso-width-percent:0;mso-height-percent:0;mso-wrap-distance-left:9pt;mso-wrap-distance-top:0;mso-wrap-distance-right:9pt;mso-wrap-distance-bottom:0;mso-position-horizontal:absolute;mso-position-horizontal-relative:text;mso-position-vertical:absolute;mso-position-vertical-relative:text;mso-width-percent:0;mso-height-percent:0;mso-width-relative:margin;mso-height-relative:margin;v-text-anchor:middle" o:gfxdata="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" filled="f" strokecolor="red" strokeweight="2pt"/>
+            </w:pict>
+          </mc:Fallback>
+        </mc:AlternateContent>
+      </w:r>
+      <w:r>
+        <w:rPr>
+          <w:noProof/>
+          <w:lang w:eastAsia="en-SG"/>
+        </w:rPr>
+        <w:drawing>
+          <wp:inline distT="0" distB="0" distL="0" distR="0" wp14:anchorId="399796CA" wp14:editId="0780A65E">
+            <wp:extent cx="3887906" cy="2457450"/>
+            <wp:effectExtent l="0" t="0" r="0" b="0"/>
+            <wp:docPr id="30" name="Picture 30"/>
+            <wp:cNvGraphicFramePr>
+              <a:graphicFrameLocks xmlns:a="http://schemas.openxmlformats.org/drawingml/2006/main" noChangeAspect="1"/>
+            </wp:cNvGraphicFramePr>
+            <a:graphic xmlns:a="http://schemas.openxmlformats.org/drawingml/2006/main">
+              <a:graphicData uri="http://schemas.openxmlformats.org/drawingml/2006/picture">
+                <pic:pic xmlns:pic="http://schemas.openxmlformats.org/drawingml/2006/picture">
+                  <pic:nvPicPr>
+                    <pic:cNvPr id="0" name=""/>
+                    <pic:cNvPicPr/>
+                  </pic:nvPicPr>
+                  <pic:blipFill rotWithShape="1">
+                    <a:blip r:embed="rId12"/>
+                    <a:srcRect l="16449" t="52756" r="64381" b="25690"/>
+                    <a:stretch/>
+                  </pic:blipFill>
+                  <pic:spPr bwMode="auto">
+                    <a:xfrm>
+                      <a:off x="0" y="0"/>
+                      <a:ext cx="3893343" cy="2460887"/>
+                    </a:xfrm>
+                    <a:prstGeom prst="rect">
+                      <a:avLst/>
+                    </a:prstGeom>
+                    <a:ln>
+                      <a:noFill/>
+                    </a:ln>
+                    <a:extLst>
+                      <a:ext uri="{53640926-AAD7-44D8-BBD7-CCE9431645EC}">
+                        <a14:shadowObscured xmlns:a14="http://schemas.microsoft.com/office/drawing/2010/main"/>
+                      </a:ext>
+                    </a:extLst>
+                  </pic:spPr>
+                </pic:pic>
+              </a:graphicData>
+            </a:graphic>
+          </wp:inline>
+        </w:drawing>
+      </w:r>
+    </w:p>
+    <w:p>
+      <w:pPr>
+        <w:ind w:left="360"/>
+        <w:rPr>
+          <w:noProof/>
+          <w:lang w:eastAsia="en-SG"/>
+        </w:rPr>
+      </w:pPr>
+      <w:r>
+        <w:rPr>
+          <w:noProof/>
+          <w:lang w:eastAsia="en-SG"/>
+        </w:rPr>
+        <mc:AlternateContent>
+          <mc:Choice Requires="wps">
+            <w:drawing>
+              <wp:anchor distT="0" distB="0" distL="114300" distR="114300" simplePos="0" relativeHeight="251676672" behindDoc="0" locked="0" layoutInCell="1" allowOverlap="1" wp14:anchorId="6D7B1599" wp14:editId="25F88A4A">
+                <wp:simplePos x="0" y="0"/>
+                <wp:positionH relativeFrom="column">
+                  <wp:posOffset>1095375</wp:posOffset>
+                </wp:positionH>
+                <wp:positionV relativeFrom="paragraph">
+                  <wp:posOffset>2023745</wp:posOffset>
+                </wp:positionV>
+                <wp:extent cx="1581150" cy="695325"/>
+                <wp:effectExtent l="0" t="0" r="19050" b="28575"/>
+                <wp:wrapNone/>
+                <wp:docPr id="24" name="Rectangle 24"/>
+                <wp:cNvGraphicFramePr/>
+                <a:graphic xmlns:a="http://schemas.openxmlformats.org/drawingml/2006/main">
+                  <a:graphicData uri="http://schemas.microsoft.com/office/word/2010/wordprocessingShape">
+                    <wps:wsp>
+                      <wps:cNvSpPr/>
+                      <wps:spPr>
+                        <a:xfrm>
+                          <a:off x="0" y="0"/>
+                          <a:ext cx="1581150" cy="695325"/>
+                        </a:xfrm>
+                        <a:prstGeom prst="rect">
+                          <a:avLst/>
+                        </a:prstGeom>
+                        <a:noFill/>
+                        <a:ln>
+                          <a:solidFill>
+                            <a:srgbClr val="FF0000"/>
+                          </a:solidFill>
+                        </a:ln>
+                      </wps:spPr>
+                      <wps:style>
+                        <a:lnRef idx="2">
+                          <a:schemeClr val="accent1">
+                            <a:shade val="50000"/>
+                          </a:schemeClr>
+                        </a:lnRef>
+                        <a:fillRef idx="1">
+                          <a:schemeClr val="accent1"/>
+                        </a:fillRef>
+                        <a:effectRef idx="0">
+                          <a:schemeClr val="accent1"/>
+                        </a:effectRef>
+                        <a:fontRef idx="minor">
+                          <a:schemeClr val="lt1"/>
+                        </a:fontRef>
+                      </wps:style>
+                      <wps:bodyPr rot="0" spcFirstLastPara="0" vertOverflow="overflow" horzOverflow="overflow" vert="horz" wrap="square" lIns="91440" tIns="45720" rIns="91440" bIns="45720" numCol="1" spcCol="0" rtlCol="0" fromWordArt="0" anchor="ctr" anchorCtr="0" forceAA="0" compatLnSpc="1">
+                        <a:prstTxWarp prst="textNoShape">
+                          <a:avLst/>
+                        </a:prstTxWarp>
+                        <a:noAutofit/>
+                      </wps:bodyPr>
+                    </wps:wsp>
+                  </a:graphicData>
+                </a:graphic>
+                <wp14:sizeRelH relativeFrom="margin">
+                  <wp14:pctWidth>0</wp14:pctWidth>
+                </wp14:sizeRelH>
+                <wp14:sizeRelV relativeFrom="margin">
+                  <wp14:pctHeight>0</wp14:pctHeight>
+                </wp14:sizeRelV>
+              </wp:anchor>
+            </w:drawing>
+          </mc:Choice>
+          <mc:Fallback>
+            <w:pict>
+              <v:rect id="Rectangle 24" o:spid="_x0000_s1026" style="position:absolute;margin-left:86.25pt;margin-top:159.35pt;width:124.5pt;height:54.75pt;z-index:251676672;visibility:visible;mso-wrap-style:square;mso-width-percent:0;mso-height-percent:0;mso-wrap-distance-left:9pt;mso-wrap-distance-top:0;mso-wrap-distance-right:9pt;mso-wrap-distance-bottom:0;mso-position-horizontal:absolute;mso-position-horizontal-relative:text;mso-position-vertical:absolute;mso-position-vertical-relative:text;mso-width-percent:0;mso-height-percent:0;mso-width-relative:margin;mso-height-relative:margin;v-text-anchor:middle" o:gfxdata="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" filled="f" strokecolor="red" strokeweight="2pt"/>
+            </w:pict>
+          </mc:Fallback>
+        </mc:AlternateContent>
+      </w:r>
+      <w:r>
+        <w:rPr>
+          <w:noProof/>
+          <w:lang w:eastAsia="en-SG"/>
+        </w:rPr>
+        <mc:AlternateContent>
+          <mc:Choice Requires="wps">
+            <w:drawing>
+              <wp:anchor distT="0" distB="0" distL="114300" distR="114300" simplePos="0" relativeHeight="251675648" behindDoc="0" locked="0" layoutInCell="1" allowOverlap="1" wp14:anchorId="4ADE0E87" wp14:editId="43E01C1F">
+                <wp:simplePos x="0" y="0"/>
+                <wp:positionH relativeFrom="column">
+                  <wp:posOffset>1095375</wp:posOffset>
+                </wp:positionH>
+                <wp:positionV relativeFrom="paragraph">
+                  <wp:posOffset>1763395</wp:posOffset>
+                </wp:positionV>
+                <wp:extent cx="1504950" cy="219075"/>
+                <wp:effectExtent l="0" t="0" r="19050" b="28575"/>
+                <wp:wrapNone/>
+                <wp:docPr id="25" name="Rectangle 25"/>
+                <wp:cNvGraphicFramePr/>
+                <a:graphic xmlns:a="http://schemas.openxmlformats.org/drawingml/2006/main">
+                  <a:graphicData uri="http://schemas.microsoft.com/office/word/2010/wordprocessingShape">
+                    <wps:wsp>
+                      <wps:cNvSpPr/>
+                      <wps:spPr>
+                        <a:xfrm>
+                          <a:off x="0" y="0"/>
+                          <a:ext cx="1504950" cy="219075"/>
+                        </a:xfrm>
+                        <a:prstGeom prst="rect">
+                          <a:avLst/>
+                        </a:prstGeom>
+                        <a:noFill/>
+                        <a:ln>
+                          <a:solidFill>
+                            <a:srgbClr val="FF0000"/>
+                          </a:solidFill>
+                        </a:ln>
+                      </wps:spPr>
+                      <wps:style>
+                        <a:lnRef idx="2">
+                          <a:schemeClr val="accent1">
+                            <a:shade val="50000"/>
+                          </a:schemeClr>
+                        </a:lnRef>
+                        <a:fillRef idx="1">
+                          <a:schemeClr val="accent1"/>
+                        </a:fillRef>
+                        <a:effectRef idx="0">
+                          <a:schemeClr val="accent1"/>
+                        </a:effectRef>
+                        <a:fontRef idx="minor">
+                          <a:schemeClr val="lt1"/>
+                        </a:fontRef>
+                      </wps:style>
+                      <wps:bodyPr rot="0" spcFirstLastPara="0" vertOverflow="overflow" horzOverflow="overflow" vert="horz" wrap="square" lIns="91440" tIns="45720" rIns="91440" bIns="45720" numCol="1" spcCol="0" rtlCol="0" fromWordArt="0" anchor="ctr" anchorCtr="0" forceAA="0" compatLnSpc="1">
+                        <a:prstTxWarp prst="textNoShape">
+                          <a:avLst/>
+                        </a:prstTxWarp>
+                        <a:noAutofit/>
+                      </wps:bodyPr>
+                    </wps:wsp>
+                  </a:graphicData>
+                </a:graphic>
+                <wp14:sizeRelH relativeFrom="margin">
+                  <wp14:pctWidth>0</wp14:pctWidth>
+                </wp14:sizeRelH>
+                <wp14:sizeRelV relativeFrom="margin">
+                  <wp14:pctHeight>0</wp14:pctHeight>
+                </wp14:sizeRelV>
+              </wp:anchor>
+            </w:drawing>
+          </mc:Choice>
+          <mc:Fallback>
+            <w:pict>
+              <v:rect id="Rectangle 25" o:spid="_x0000_s1026" style="position:absolute;margin-left:86.25pt;margin-top:138.85pt;width:118.5pt;height:17.25pt;z-index:251675648;visibility:visible;mso-wrap-style:square;mso-width-percent:0;mso-height-percent:0;mso-wrap-distance-left:9pt;mso-wrap-distance-top:0;mso-wrap-distance-right:9pt;mso-wrap-distance-bottom:0;mso-position-horizontal:absolute;mso-position-horizontal-relative:text;mso-position-vertical:absolute;mso-position-vertical-relative:text;mso-width-percent:0;mso-height-percent:0;mso-width-relative:margin;mso-height-relative:margin;v-text-anchor:middle" o:gfxdata="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" filled="f" strokecolor="red" strokeweight="2pt"/>
+            </w:pict>
+          </mc:Fallback>
+        </mc:AlternateContent>
+      </w:r>
+      <w:r>
+        <w:rPr>
+          <w:noProof/>
+          <w:lang w:eastAsia="en-SG"/>
+        </w:rPr>
+        <mc:AlternateContent>
+          <mc:Choice Requires="wps">
+            <w:drawing>
+              <wp:anchor distT="0" distB="0" distL="114300" distR="114300" simplePos="0" relativeHeight="251674624" behindDoc="0" locked="0" layoutInCell="1" allowOverlap="1" wp14:anchorId="07A3AB41" wp14:editId="2CED95DC">
+                <wp:simplePos x="0" y="0"/>
+                <wp:positionH relativeFrom="column">
+                  <wp:posOffset>1095375</wp:posOffset>
+                </wp:positionH>
+                <wp:positionV relativeFrom="paragraph">
+                  <wp:posOffset>1249045</wp:posOffset>
+                </wp:positionV>
+                <wp:extent cx="1504950" cy="219075"/>
+                <wp:effectExtent l="0" t="0" r="19050" b="28575"/>
+                <wp:wrapNone/>
+                <wp:docPr id="26" name="Rectangle 26"/>
+                <wp:cNvGraphicFramePr/>
+                <a:graphic xmlns:a="http://schemas.openxmlformats.org/drawingml/2006/main">
+                  <a:graphicData uri="http://schemas.microsoft.com/office/word/2010/wordprocessingShape">
+                    <wps:wsp>
+                      <wps:cNvSpPr/>
+                      <wps:spPr>
+                        <a:xfrm>
+                          <a:off x="0" y="0"/>
+                          <a:ext cx="1504950" cy="219075"/>
+                        </a:xfrm>
+                        <a:prstGeom prst="rect">
+                          <a:avLst/>
+                        </a:prstGeom>
+                        <a:noFill/>
+                        <a:ln>
+                          <a:solidFill>
+                            <a:srgbClr val="FF0000"/>
+                          </a:solidFill>
+                        </a:ln>
+                      </wps:spPr>
+                      <wps:style>
+                        <a:lnRef idx="2">
+                          <a:schemeClr val="accent1">
+                            <a:shade val="50000"/>
+                          </a:schemeClr>
+                        </a:lnRef>
+                        <a:fillRef idx="1">
+                          <a:schemeClr val="accent1"/>
+                        </a:fillRef>
+                        <a:effectRef idx="0">
+                          <a:schemeClr val="accent1"/>
+                        </a:effectRef>
+                        <a:fontRef idx="minor">
+                          <a:schemeClr val="lt1"/>
+                        </a:fontRef>
+                      </wps:style>
+                      <wps:bodyPr rot="0" spcFirstLastPara="0" vertOverflow="overflow" horzOverflow="overflow" vert="horz" wrap="square" lIns="91440" tIns="45720" rIns="91440" bIns="45720" numCol="1" spcCol="0" rtlCol="0" fromWordArt="0" anchor="ctr" anchorCtr="0" forceAA="0" compatLnSpc="1">
+                        <a:prstTxWarp prst="textNoShape">
+                          <a:avLst/>
+                        </a:prstTxWarp>
+                        <a:noAutofit/>
+                      </wps:bodyPr>
+                    </wps:wsp>
+                  </a:graphicData>
+                </a:graphic>
+                <wp14:sizeRelH relativeFrom="margin">
+                  <wp14:pctWidth>0</wp14:pctWidth>
+                </wp14:sizeRelH>
+                <wp14:sizeRelV relativeFrom="margin">
+                  <wp14:pctHeight>0</wp14:pctHeight>
+                </wp14:sizeRelV>
+              </wp:anchor>
+            </w:drawing>
+          </mc:Choice>
+          <mc:Fallback>
+            <w:pict>
+              <v:rect id="Rectangle 26" o:spid="_x0000_s1026" style="position:absolute;margin-left:86.25pt;margin-top:98.35pt;width:118.5pt;height:17.25pt;z-index:251674624;visibility:visible;mso-wrap-style:square;mso-width-percent:0;mso-height-percent:0;mso-wrap-distance-left:9pt;mso-wrap-distance-top:0;mso-wrap-distance-right:9pt;mso-wrap-distance-bottom:0;mso-position-horizontal:absolute;mso-position-horizontal-relative:text;mso-position-vertical:absolute;mso-position-vertical-relative:text;mso-width-percent:0;mso-height-percent:0;mso-width-relative:margin;mso-height-relative:margin;v-text-anchor:middle" o:gfxdata="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" filled="f" strokecolor="red" strokeweight="2pt"/>
+            </w:pict>
+          </mc:Fallback>
+        </mc:AlternateContent>
+      </w:r>
+      <w:r>
+        <w:rPr>
+          <w:noProof/>
+          <w:lang w:eastAsia="en-SG"/>
+        </w:rPr>
+        <mc:AlternateContent>
+          <mc:Choice Requires="wps">
+            <w:drawing>
+              <wp:anchor distT="0" distB="0" distL="114300" distR="114300" simplePos="0" relativeHeight="251673600" behindDoc="0" locked="0" layoutInCell="1" allowOverlap="1" wp14:anchorId="319AEA12" wp14:editId="1F128384">
+                <wp:simplePos x="0" y="0"/>
+                <wp:positionH relativeFrom="column">
+                  <wp:posOffset>409575</wp:posOffset>
+                </wp:positionH>
+                <wp:positionV relativeFrom="paragraph">
+                  <wp:posOffset>772795</wp:posOffset>
+                </wp:positionV>
+                <wp:extent cx="1504950" cy="219075"/>
+                <wp:effectExtent l="0" t="0" r="19050" b="28575"/>
+                <wp:wrapNone/>
+                <wp:docPr id="27" name="Rectangle 27"/>
+                <wp:cNvGraphicFramePr/>
+                <a:graphic xmlns:a="http://schemas.openxmlformats.org/drawingml/2006/main">
+                  <a:graphicData uri="http://schemas.microsoft.com/office/word/2010/wordprocessingShape">
+                    <wps:wsp>
+                      <wps:cNvSpPr/>
+                      <wps:spPr>
+                        <a:xfrm>
+                          <a:off x="0" y="0"/>
+                          <a:ext cx="1504950" cy="219075"/>
+                        </a:xfrm>
+                        <a:prstGeom prst="rect">
+                          <a:avLst/>
+                        </a:prstGeom>
+                        <a:noFill/>
+                        <a:ln>
+                          <a:solidFill>
+                            <a:srgbClr val="FF0000"/>
+                          </a:solidFill>
+                        </a:ln>
+                      </wps:spPr>
+                      <wps:style>
+                        <a:lnRef idx="2">
+                          <a:schemeClr val="accent1">
+                            <a:shade val="50000"/>
+                          </a:schemeClr>
+                        </a:lnRef>
+                        <a:fillRef idx="1">
+                          <a:schemeClr val="accent1"/>
+                        </a:fillRef>
+                        <a:effectRef idx="0">
+                          <a:schemeClr val="accent1"/>
+                        </a:effectRef>
+                        <a:fontRef idx="minor">
+                          <a:schemeClr val="lt1"/>
+                        </a:fontRef>
+                      </wps:style>
+                      <wps:bodyPr rot="0" spcFirstLastPara="0" vertOverflow="overflow" horzOverflow="overflow" vert="horz" wrap="square" lIns="91440" tIns="45720" rIns="91440" bIns="45720" numCol="1" spcCol="0" rtlCol="0" fromWordArt="0" anchor="ctr" anchorCtr="0" forceAA="0" compatLnSpc="1">
+                        <a:prstTxWarp prst="textNoShape">
+                          <a:avLst/>
+                        </a:prstTxWarp>
+                        <a:noAutofit/>
+                      </wps:bodyPr>
+                    </wps:wsp>
+                  </a:graphicData>
+                </a:graphic>
+                <wp14:sizeRelH relativeFrom="margin">
+                  <wp14:pctWidth>0</wp14:pctWidth>
+                </wp14:sizeRelH>
+                <wp14:sizeRelV relativeFrom="margin">
+                  <wp14:pctHeight>0</wp14:pctHeight>
+                </wp14:sizeRelV>
+              </wp:anchor>
+            </w:drawing>
+          </mc:Choice>
+          <mc:Fallback>
+            <w:pict>
+              <v:rect id="Rectangle 27" o:spid="_x0000_s1026" style="position:absolute;margin-left:32.25pt;margin-top:60.85pt;width:118.5pt;height:17.25pt;z-index:251673600;visibility:visible;mso-wrap-style:square;mso-width-percent:0;mso-height-percent:0;mso-wrap-distance-left:9pt;mso-wrap-distance-top:0;mso-wrap-distance-right:9pt;mso-wrap-distance-bottom:0;mso-position-horizontal:absolute;mso-position-horizontal-relative:text;mso-position-vertical:absolute;mso-position-vertical-relative:text;mso-width-percent:0;mso-height-percent:0;mso-width-relative:margin;mso-height-relative:margin;v-text-anchor:middle" o:gfxdata="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" filled="f" strokecolor="red" strokeweight="2pt"/>
+            </w:pict>
+          </mc:Fallback>
+        </mc:AlternateContent>
+      </w:r>
+      <w:r>
+        <w:rPr>
+          <w:noProof/>
+          <w:lang w:eastAsia="en-SG"/>
+        </w:rPr>
+        <w:t xml:space="preserve"> </w:t>
+      </w:r>
+      <w:r>
+        <w:rPr>
+          <w:noProof/>
+          <w:lang w:eastAsia="en-SG"/>
+        </w:rPr>
+        <w:drawing>
+          <wp:inline distT="0" distB="0" distL="0" distR="0" wp14:anchorId="544D82C5" wp14:editId="2DA3631B">
+            <wp:extent cx="4498683" cy="3276600"/>
+            <wp:effectExtent l="0" t="0" r="0" b="0"/>
+            <wp:docPr id="36" name="Picture 36"/>
+            <wp:cNvGraphicFramePr>
+              <a:graphicFrameLocks xmlns:a="http://schemas.openxmlformats.org/drawingml/2006/main" noChangeAspect="1"/>
+            </wp:cNvGraphicFramePr>
+            <a:graphic xmlns:a="http://schemas.openxmlformats.org/drawingml/2006/main">
+              <a:graphicData uri="http://schemas.openxmlformats.org/drawingml/2006/picture">
+                <pic:pic xmlns:pic="http://schemas.openxmlformats.org/drawingml/2006/picture">
+                  <pic:nvPicPr>
+                    <pic:cNvPr id="0" name=""/>
+                    <pic:cNvPicPr/>
+                  </pic:nvPicPr>
+                  <pic:blipFill rotWithShape="1">
+                    <a:blip r:embed="rId16"/>
+                    <a:srcRect l="25849" t="29918" r="28214" b="10566"/>
+                    <a:stretch/>
+                  </pic:blipFill>
+                  <pic:spPr bwMode="auto">
+                    <a:xfrm>
+                      <a:off x="0" y="0"/>
+                      <a:ext cx="4505229" cy="3281368"/>
+                    </a:xfrm>
+                    <a:prstGeom prst="rect">
+                      <a:avLst/>
+                    </a:prstGeom>
+                    <a:ln>
+                      <a:noFill/>
+                    </a:ln>
+                    <a:extLst>
+                      <a:ext uri="{53640926-AAD7-44D8-BBD7-CCE9431645EC}">
+                        <a14:shadowObscured xmlns:a14="http://schemas.microsoft.com/office/drawing/2010/main"/>
+                      </a:ext>
+                    </a:extLst>
+                  </pic:spPr>
+                </pic:pic>
+              </a:graphicData>
+            </a:graphic>
+          </wp:inline>
+        </w:drawing>
+      </w:r>
+    </w:p>
+    <w:p>
+      <w:pPr>
+        <w:rPr>
+          <w:noProof/>
+          <w:lang w:eastAsia="en-SG"/>
+        </w:rPr>
+      </w:pPr>
+      <w:bookmarkStart w:id="0" w:name="_GoBack"/>
+      <w:bookmarkEnd w:id="0"/>
+    </w:p>
+    <w:p>
+      <w:r>
+        <w:br w:type="page"/>
+      </w:r>
+    </w:p>
+    <w:p>
+      <w:pPr>
+        <w:ind w:left="360"/>
+      </w:pPr>
+      <w:r>
+        <w:lastRenderedPageBreak/>
+        <w:t>Make sure the script points writing of files accordingly:</w:t>
+      </w:r>
+    </w:p>
+    <w:p>
+      <w:pPr>
+        <w:pStyle w:val="ListParagraph"/>
+        <w:numPr>
+          <w:ilvl w:val="0"/>
+          <w:numId w:val="1"/>
+        </w:numPr>
+      </w:pPr>
+      <w:r>
+        <w:t>"/home/root/EVT/EyeVision/Devices/PC_Local/Data/WWWROOT/circle.ini"</w:t>
+      </w:r>
+    </w:p>
+    <w:p>
+      <w:pPr>
+        <w:pStyle w:val="ListParagraph"/>
+        <w:numPr>
+          <w:ilvl w:val="0"/>
+          <w:numId w:val="1"/>
+        </w:numPr>
+      </w:pPr>
+      <w:r>
+        <w:t>"/home/root/EVT/</w:t>
+      </w:r>
+      <w:proofErr w:type="spellStart"/>
+      <w:r>
+        <w:t>EyeVision</w:t>
+      </w:r>
+      <w:proofErr w:type="spellEnd"/>
+      <w:r>
+        <w:t>/Devices/</w:t>
+      </w:r>
+      <w:proofErr w:type="spellStart"/>
+      <w:r>
+        <w:t>PC_Local</w:t>
+      </w:r>
+      <w:proofErr w:type="spellEnd"/>
+      <w:r>
+        <w:t>/Data/WWWROOT/ptc.ini"</w:t>
+      </w:r>
+    </w:p>
+    <w:p>
+      <w:pPr>
+        <w:pStyle w:val="ListParagraph"/>
+        <w:numPr>
+          <w:ilvl w:val="0"/>
+          <w:numId w:val="1"/>
+        </w:numPr>
+      </w:pPr>
+      <w:r>
+        <w:t>"/home/root/EVT/EyeVision/Devices/PC_Local/Data/WWWROOT/ctl.ini"</w:t>
+      </w:r>
+    </w:p>
+    <w:p>
+      <w:pPr>
+        <w:pStyle w:val="ListParagraph"/>
+        <w:numPr>
+          <w:ilvl w:val="0"/>
+          <w:numId w:val="1"/>
+        </w:numPr>
+      </w:pPr>
+      <w:r>
+        <w:t>"/home/root/EVT/EyeVision/Devices/PC_Local/Data/WWWROOT/ctc.ini"</w:t>
+      </w:r>
+    </w:p>
+    <w:p>
+      <w:pPr>
+        <w:pStyle w:val="ListParagraph"/>
+        <w:numPr>
+          <w:ilvl w:val="0"/>
+          <w:numId w:val="1"/>
+        </w:numPr>
+      </w:pPr>
+      <w:r>
+        <w:t>"/home/root/EVT/EyeVision/Devices/PC_Local/Data/WWWROOT/ptp.ini"</w:t>
+      </w:r>
+    </w:p>
+    <w:p>
+      <w:pPr>
+        <w:pStyle w:val="ListParagraph"/>
+        <w:numPr>
+          <w:ilvl w:val="0"/>
+          <w:numId w:val="1"/>
+        </w:numPr>
+      </w:pPr>
+      <w:r>
+        <w:t>"/home/root/EVT/</w:t>
+      </w:r>
+      <w:proofErr w:type="spellStart"/>
+      <w:r>
+        <w:t>EyeVision</w:t>
+      </w:r>
+      <w:proofErr w:type="spellEnd"/>
+      <w:r>
+        <w:t>/Devices/</w:t>
+      </w:r>
+      <w:proofErr w:type="spellStart"/>
+      <w:r>
+        <w:t>PC_Local</w:t>
+      </w:r>
+      <w:proofErr w:type="spellEnd"/>
+      <w:r>
+        <w:t xml:space="preserve">/Data/WWWROOT/ptl.ini" </w:t>
+      </w:r>
+    </w:p>
+    <w:p>
+      <w:pPr>
+        <w:pStyle w:val="ListParagraph"/>
+        <w:numPr>
+          <w:ilvl w:val="0"/>
+          <w:numId w:val="1"/>
+        </w:numPr>
+      </w:pPr>
+      <w:r>
+        <w:t xml:space="preserve">"/home/root/EVT/EyeVision/Devices/PC_Local/Data/WWWROOT/width.ini" </w:t>
+      </w:r>
+    </w:p>
+    <w:p>
+      <w:pPr>
+        <w:pStyle w:val="ListParagraph"/>
+      </w:pPr>
+    </w:p>
+    <w:p>
+      <w:pPr>
+        <w:pStyle w:val="ListParagraph"/>
+        <w:numPr>
+          <w:ilvl w:val="0"/>
+          <w:numId w:val="1"/>
+        </w:numPr>
+      </w:pPr>
+      <w:r>
+        <w:rPr>
+          <w:noProof/>
+          <w:lang w:eastAsia="en-SG"/>
+        </w:rPr>
+        <mc:AlternateContent>
+          <mc:Choice Requires="wps">
+            <w:drawing>
+              <wp:anchor distT="0" distB="0" distL="114300" distR="114300" simplePos="0" relativeHeight="251678720" behindDoc="0" locked="0" layoutInCell="1" allowOverlap="1" wp14:anchorId="19E6F179" wp14:editId="4BCA7640">
+                <wp:simplePos x="0" y="0"/>
+                <wp:positionH relativeFrom="column">
+                  <wp:posOffset>466725</wp:posOffset>
+                </wp:positionH>
+                <wp:positionV relativeFrom="paragraph">
+                  <wp:posOffset>165101</wp:posOffset>
+                </wp:positionV>
+                <wp:extent cx="1581150" cy="1676400"/>
+                <wp:effectExtent l="0" t="0" r="19050" b="19050"/>
+                <wp:wrapNone/>
+                <wp:docPr id="28" name="Rectangle 28"/>
+                <wp:cNvGraphicFramePr/>
+                <a:graphic xmlns:a="http://schemas.openxmlformats.org/drawingml/2006/main">
+                  <a:graphicData uri="http://schemas.microsoft.com/office/word/2010/wordprocessingShape">
+                    <wps:wsp>
+                      <wps:cNvSpPr/>
+                      <wps:spPr>
+                        <a:xfrm>
+                          <a:off x="0" y="0"/>
+                          <a:ext cx="1581150" cy="1676400"/>
+                        </a:xfrm>
+                        <a:prstGeom prst="rect">
+                          <a:avLst/>
+                        </a:prstGeom>
+                        <a:noFill/>
+                        <a:ln>
+                          <a:solidFill>
+                            <a:srgbClr val="FF0000"/>
+                          </a:solidFill>
+                        </a:ln>
+                      </wps:spPr>
+                      <wps:style>
+                        <a:lnRef idx="2">
+                          <a:schemeClr val="accent1">
+                            <a:shade val="50000"/>
+                          </a:schemeClr>
+                        </a:lnRef>
+                        <a:fillRef idx="1">
+                          <a:schemeClr val="accent1"/>
+                        </a:fillRef>
+                        <a:effectRef idx="0">
+                          <a:schemeClr val="accent1"/>
+                        </a:effectRef>
+                        <a:fontRef idx="minor">
+                          <a:schemeClr val="lt1"/>
+                        </a:fontRef>
+                      </wps:style>
+                      <wps:bodyPr rot="0" spcFirstLastPara="0" vertOverflow="overflow" horzOverflow="overflow" vert="horz" wrap="square" lIns="91440" tIns="45720" rIns="91440" bIns="45720" numCol="1" spcCol="0" rtlCol="0" fromWordArt="0" anchor="ctr" anchorCtr="0" forceAA="0" compatLnSpc="1">
+                        <a:prstTxWarp prst="textNoShape">
+                          <a:avLst/>
+                        </a:prstTxWarp>
+                        <a:noAutofit/>
+                      </wps:bodyPr>
+                    </wps:wsp>
+                  </a:graphicData>
+                </a:graphic>
+                <wp14:sizeRelH relativeFrom="margin">
+                  <wp14:pctWidth>0</wp14:pctWidth>
+                </wp14:sizeRelH>
+                <wp14:sizeRelV relativeFrom="margin">
+                  <wp14:pctHeight>0</wp14:pctHeight>
+                </wp14:sizeRelV>
+              </wp:anchor>
+            </w:drawing>
+          </mc:Choice>
+          <mc:Fallback>
+            <w:pict>
+              <v:rect id="Rectangle 28" o:spid="_x0000_s1026" style="position:absolute;margin-left:36.75pt;margin-top:13pt;width:124.5pt;height:132pt;z-index:251678720;visibility:visible;mso-wrap-style:square;mso-width-percent:0;mso-height-percent:0;mso-wrap-distance-left:9pt;mso-wrap-distance-top:0;mso-wrap-distance-right:9pt;mso-wrap-distance-bottom:0;mso-position-horizontal:absolute;mso-position-horizontal-relative:text;mso-position-vertical:absolute;mso-position-vertical-relative:text;mso-width-percent:0;mso-height-percent:0;mso-width-relative:margin;mso-height-relative:margin;v-text-anchor:middle" o:gfxdata="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" filled="f" strokecolor="red" strokeweight="2pt"/>
+            </w:pict>
+          </mc:Fallback>
+        </mc:AlternateContent>
+      </w:r>
+      <w:r>
+        <w:rPr>
+          <w:noProof/>
+          <w:lang w:eastAsia="en-SG"/>
+        </w:rPr>
+        <w:drawing>
+          <wp:inline distT="0" distB="0" distL="0" distR="0" wp14:anchorId="31275BCA" wp14:editId="4DF93125">
+            <wp:extent cx="1866900" cy="2759765"/>
+            <wp:effectExtent l="0" t="0" r="0" b="2540"/>
+            <wp:docPr id="32" name="Picture 32"/>
+            <wp:cNvGraphicFramePr>
+              <a:graphicFrameLocks xmlns:a="http://schemas.openxmlformats.org/drawingml/2006/main" noChangeAspect="1"/>
+            </wp:cNvGraphicFramePr>
+            <a:graphic xmlns:a="http://schemas.openxmlformats.org/drawingml/2006/main">
+              <a:graphicData uri="http://schemas.openxmlformats.org/drawingml/2006/picture">
+                <pic:pic xmlns:pic="http://schemas.openxmlformats.org/drawingml/2006/picture">
+                  <pic:nvPicPr>
+                    <pic:cNvPr id="0" name=""/>
+                    <pic:cNvPicPr/>
+                  </pic:nvPicPr>
+                  <pic:blipFill rotWithShape="1">
+                    <a:blip r:embed="rId14"/>
+                    <a:srcRect l="21692" t="49219" r="65830" b="17968"/>
+                    <a:stretch/>
+                  </pic:blipFill>
+                  <pic:spPr bwMode="auto">
+                    <a:xfrm>
+                      <a:off x="0" y="0"/>
+                      <a:ext cx="1871487" cy="2766546"/>
+                    </a:xfrm>
+                    <a:prstGeom prst="rect">
+                      <a:avLst/>
+                    </a:prstGeom>
+                    <a:ln>
+                      <a:noFill/>
+                    </a:ln>
+                    <a:extLst>
+                      <a:ext uri="{53640926-AAD7-44D8-BBD7-CCE9431645EC}">
+                        <a14:shadowObscured xmlns:a14="http://schemas.microsoft.com/office/drawing/2010/main"/>
+                      </a:ext>
+                    </a:extLst>
+                  </pic:spPr>
+                </pic:pic>
+              </a:graphicData>
+            </a:graphic>
+          </wp:inline>
+        </w:drawing>
+      </w:r>
+    </w:p>
+    <w:p>
+      <w:pPr>
+        <w:ind w:left="360"/>
+      </w:pPr>
+    </w:p>
+    <w:p>
+      <w:r>
+        <w:rPr>
+          <w:noProof/>
+          <w:lang w:eastAsia="en-SG"/>
+        </w:rPr>
+        <mc:AlternateContent>
+          <mc:Choice Requires="wps">
+            <w:drawing>
+              <wp:anchor distT="0" distB="0" distL="114300" distR="114300" simplePos="0" relativeHeight="251679744" behindDoc="0" locked="0" layoutInCell="1" allowOverlap="1" wp14:anchorId="3291AC4C" wp14:editId="198B9F27">
+                <wp:simplePos x="0" y="0"/>
+                <wp:positionH relativeFrom="column">
+                  <wp:posOffset>466725</wp:posOffset>
+                </wp:positionH>
+                <wp:positionV relativeFrom="paragraph">
+                  <wp:posOffset>1396365</wp:posOffset>
+                </wp:positionV>
+                <wp:extent cx="2962275" cy="219075"/>
+                <wp:effectExtent l="0" t="0" r="28575" b="28575"/>
+                <wp:wrapNone/>
+                <wp:docPr id="29" name="Rectangle 29"/>
+                <wp:cNvGraphicFramePr/>
+                <a:graphic xmlns:a="http://schemas.openxmlformats.org/drawingml/2006/main">
+                  <a:graphicData uri="http://schemas.microsoft.com/office/word/2010/wordprocessingShape">
+                    <wps:wsp>
+                      <wps:cNvSpPr/>
+                      <wps:spPr>
+                        <a:xfrm>
+                          <a:off x="0" y="0"/>
+                          <a:ext cx="2962275" cy="219075"/>
+                        </a:xfrm>
+                        <a:prstGeom prst="rect">
+                          <a:avLst/>
+                        </a:prstGeom>
+                        <a:noFill/>
+                        <a:ln>
+                          <a:solidFill>
+                            <a:srgbClr val="FF0000"/>
+                          </a:solidFill>
+                        </a:ln>
+                      </wps:spPr>
+                      <wps:style>
+                        <a:lnRef idx="2">
+                          <a:schemeClr val="accent1">
+                            <a:shade val="50000"/>
+                          </a:schemeClr>
+                        </a:lnRef>
+                        <a:fillRef idx="1">
+                          <a:schemeClr val="accent1"/>
+                        </a:fillRef>
+                        <a:effectRef idx="0">
+                          <a:schemeClr val="accent1"/>
+                        </a:effectRef>
+                        <a:fontRef idx="minor">
+                          <a:schemeClr val="lt1"/>
+                        </a:fontRef>
+                      </wps:style>
+                      <wps:bodyPr rot="0" spcFirstLastPara="0" vertOverflow="overflow" horzOverflow="overflow" vert="horz" wrap="square" lIns="91440" tIns="45720" rIns="91440" bIns="45720" numCol="1" spcCol="0" rtlCol="0" fromWordArt="0" anchor="ctr" anchorCtr="0" forceAA="0" compatLnSpc="1">
+                        <a:prstTxWarp prst="textNoShape">
+                          <a:avLst/>
+                        </a:prstTxWarp>
+                        <a:noAutofit/>
+                      </wps:bodyPr>
+                    </wps:wsp>
+                  </a:graphicData>
+                </a:graphic>
+                <wp14:sizeRelH relativeFrom="margin">
+                  <wp14:pctWidth>0</wp14:pctWidth>
+                </wp14:sizeRelH>
+                <wp14:sizeRelV relativeFrom="margin">
+                  <wp14:pctHeight>0</wp14:pctHeight>
+                </wp14:sizeRelV>
+              </wp:anchor>
+            </w:drawing>
+          </mc:Choice>
+          <mc:Fallback>
+            <w:pict>
+              <v:rect id="Rectangle 29" o:spid="_x0000_s1026" style="position:absolute;margin-left:36.75pt;margin-top:109.95pt;width:233.25pt;height:17.25pt;z-index:251679744;visibility:visible;mso-wrap-style:square;mso-width-percent:0;mso-height-percent:0;mso-wrap-distance-left:9pt;mso-wrap-distance-top:0;mso-wrap-distance-right:9pt;mso-wrap-distance-bottom:0;mso-position-horizontal:absolute;mso-position-horizontal-relative:text;mso-position-vertical:absolute;mso-position-vertical-relative:text;mso-width-percent:0;mso-height-percent:0;mso-width-relative:margin;mso-height-relative:margin;v-text-anchor:middle" o:gfxdata="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" filled="f" strokecolor="red" strokeweight="2pt"/>
+            </w:pict>
+          </mc:Fallback>
+        </mc:AlternateContent>
+      </w:r>
+      <w:r>
+        <w:rPr>
+          <w:noProof/>
+          <w:lang w:eastAsia="en-SG"/>
+        </w:rPr>
+        <w:drawing>
+          <wp:inline distT="0" distB="0" distL="0" distR="0" wp14:anchorId="6C5CA7A0" wp14:editId="06C2FAE4">
+            <wp:extent cx="5251226" cy="2676525"/>
+            <wp:effectExtent l="0" t="0" r="6985" b="0"/>
+            <wp:docPr id="37" name="Picture 37"/>
+            <wp:cNvGraphicFramePr>
+              <a:graphicFrameLocks xmlns:a="http://schemas.openxmlformats.org/drawingml/2006/main" noChangeAspect="1"/>
+            </wp:cNvGraphicFramePr>
+            <a:graphic xmlns:a="http://schemas.openxmlformats.org/drawingml/2006/main">
+              <a:graphicData uri="http://schemas.openxmlformats.org/drawingml/2006/picture">
+                <pic:pic xmlns:pic="http://schemas.openxmlformats.org/drawingml/2006/picture">
+                  <pic:nvPicPr>
+                    <pic:cNvPr id="0" name=""/>
+                    <pic:cNvPicPr/>
+                  </pic:nvPicPr>
+                  <pic:blipFill rotWithShape="1">
+                    <a:blip r:embed="rId17"/>
+                    <a:srcRect l="19168" t="13826" r="15552" b="26988"/>
+                    <a:stretch/>
+                  </pic:blipFill>
+                  <pic:spPr bwMode="auto">
+                    <a:xfrm>
+                      <a:off x="0" y="0"/>
+                      <a:ext cx="5258190" cy="2680074"/>
+                    </a:xfrm>
+                    <a:prstGeom prst="rect">
+                      <a:avLst/>
+                    </a:prstGeom>
+                    <a:ln>
+                      <a:noFill/>
+                    </a:ln>
+                    <a:extLst>
+                      <a:ext uri="{53640926-AAD7-44D8-BBD7-CCE9431645EC}">
+                        <a14:shadowObscured xmlns:a14="http://schemas.microsoft.com/office/drawing/2010/main"/>
+                      </a:ext>
+                    </a:extLst>
+                  </pic:spPr>
+                </pic:pic>
+              </a:graphicData>
+            </a:graphic>
+          </wp:inline>
+        </w:drawing>
+      </w:r>
+    </w:p>
     <w:sectPr>
       <w:pgSz w:w="11906" w:h="16838"/>
       <w:pgMar w:top="1440" w:right="1800" w:bottom="1440" w:left="1800" w:header="708" w:footer="708" w:gutter="0"/>

</xml_diff>